<commit_message>
Corrected faculty names for team members
</commit_message>
<xml_diff>
--- a/documentation/consent_form.docx
+++ b/documentation/consent_form.docx
@@ -1,6 +1,6 @@
 
 <file path=word/document.xml><?xml version="1.0" encoding="utf-8"?>
-<w:document xmlns:wpc="http://schemas.microsoft.com/office/word/2010/wordprocessingCanvas" xmlns:mc="http://schemas.openxmlformats.org/markup-compatibility/2006" xmlns:o="urn:schemas-microsoft-com:office:office" xmlns:r="http://schemas.openxmlformats.org/officeDocument/2006/relationships" xmlns:m="http://schemas.openxmlformats.org/officeDocument/2006/math" xmlns:v="urn:schemas-microsoft-com:vml" xmlns:wp14="http://schemas.microsoft.com/office/word/2010/wordprocessingDrawing" xmlns:wp="http://schemas.openxmlformats.org/drawingml/2006/wordprocessingDrawing" xmlns:w10="urn:schemas-microsoft-com:office:word" xmlns:w="http://schemas.openxmlformats.org/wordprocessingml/2006/main" xmlns:w14="http://schemas.microsoft.com/office/word/2010/wordml" xmlns:wpg="http://schemas.microsoft.com/office/word/2010/wordprocessingGroup" xmlns:wpi="http://schemas.microsoft.com/office/word/2010/wordprocessingInk" xmlns:wne="http://schemas.microsoft.com/office/word/2006/wordml" xmlns:wps="http://schemas.microsoft.com/office/word/2010/wordprocessingShape" mc:Ignorable="w14 wp14">
+<w:document xmlns:wpc="http://schemas.microsoft.com/office/word/2010/wordprocessingCanvas" xmlns:cx="http://schemas.microsoft.com/office/drawing/2014/chartex" xmlns:cx1="http://schemas.microsoft.com/office/drawing/2015/9/8/chartex" xmlns:cx2="http://schemas.microsoft.com/office/drawing/2015/10/21/chartex" xmlns:cx3="http://schemas.microsoft.com/office/drawing/2016/5/9/chartex" xmlns:cx4="http://schemas.microsoft.com/office/drawing/2016/5/10/chartex" xmlns:cx5="http://schemas.microsoft.com/office/drawing/2016/5/11/chartex" xmlns:cx6="http://schemas.microsoft.com/office/drawing/2016/5/12/chartex" xmlns:cx7="http://schemas.microsoft.com/office/drawing/2016/5/13/chartex" xmlns:cx8="http://schemas.microsoft.com/office/drawing/2016/5/14/chartex" xmlns:mc="http://schemas.openxmlformats.org/markup-compatibility/2006" xmlns:aink="http://schemas.microsoft.com/office/drawing/2016/ink" xmlns:am3d="http://schemas.microsoft.com/office/drawing/2017/model3d" xmlns:o="urn:schemas-microsoft-com:office:office" xmlns:r="http://schemas.openxmlformats.org/officeDocument/2006/relationships" xmlns:m="http://schemas.openxmlformats.org/officeDocument/2006/math" xmlns:v="urn:schemas-microsoft-com:vml" xmlns:wp14="http://schemas.microsoft.com/office/word/2010/wordprocessingDrawing" xmlns:wp="http://schemas.openxmlformats.org/drawingml/2006/wordprocessingDrawing" xmlns:w10="urn:schemas-microsoft-com:office:word" xmlns:w="http://schemas.openxmlformats.org/wordprocessingml/2006/main" xmlns:w14="http://schemas.microsoft.com/office/word/2010/wordml" xmlns:w15="http://schemas.microsoft.com/office/word/2012/wordml" xmlns:w16cid="http://schemas.microsoft.com/office/word/2016/wordml/cid" xmlns:w16se="http://schemas.microsoft.com/office/word/2015/wordml/symex" xmlns:wpg="http://schemas.microsoft.com/office/word/2010/wordprocessingGroup" xmlns:wpi="http://schemas.microsoft.com/office/word/2010/wordprocessingInk" xmlns:wne="http://schemas.microsoft.com/office/word/2006/wordml" xmlns:wps="http://schemas.microsoft.com/office/word/2010/wordprocessingShape" mc:Ignorable="w14 w15 w16se w16cid wp14">
   <w:body>
     <w:tbl>
       <w:tblPr>
@@ -50,7 +50,7 @@
                           <pic:cNvPicPr/>
                         </pic:nvPicPr>
                         <pic:blipFill>
-                          <a:blip r:embed="rId9">
+                          <a:blip r:embed="rId8">
                             <a:clrChange>
                               <a:clrFrom>
                                 <a:srgbClr val="FFFFFF"/>
@@ -166,21 +166,12 @@
         </w:rPr>
         <w:t xml:space="preserve"> </w:t>
       </w:r>
-      <w:proofErr w:type="spellStart"/>
-      <w:r>
-        <w:rPr>
-          <w:sz w:val="22"/>
-          <w:szCs w:val="22"/>
-        </w:rPr>
-        <w:t>eHealth</w:t>
-      </w:r>
-      <w:proofErr w:type="spellEnd"/>
-      <w:r>
-        <w:rPr>
-          <w:sz w:val="22"/>
-          <w:szCs w:val="22"/>
-        </w:rPr>
-        <w:t xml:space="preserve"> </w:t>
+      <w:r>
+        <w:rPr>
+          <w:sz w:val="22"/>
+          <w:szCs w:val="22"/>
+        </w:rPr>
+        <w:t xml:space="preserve">eHealth </w:t>
       </w:r>
       <w:proofErr w:type="spellStart"/>
       <w:r>
@@ -406,17 +397,8 @@
                 <w:sz w:val="22"/>
                 <w:szCs w:val="22"/>
               </w:rPr>
-              <w:t xml:space="preserve">Quinn </w:t>
+              <w:t>Quinn Bast</w:t>
             </w:r>
-            <w:proofErr w:type="spellStart"/>
-            <w:r>
-              <w:rPr>
-                <w:sz w:val="22"/>
-                <w:szCs w:val="22"/>
-              </w:rPr>
-              <w:t>Bast</w:t>
-            </w:r>
-            <w:proofErr w:type="spellEnd"/>
           </w:p>
           <w:p>
             <w:pPr>
@@ -472,7 +454,7 @@
                 <w:szCs w:val="22"/>
               </w:rPr>
             </w:pPr>
-            <w:hyperlink r:id="rId10" w:history="1">
+            <w:hyperlink r:id="rId9" w:history="1">
               <w:r>
                 <w:rPr>
                   <w:rStyle w:val="Hyperlink"/>
@@ -505,17 +487,8 @@
                 <w:sz w:val="22"/>
                 <w:szCs w:val="22"/>
               </w:rPr>
-              <w:t xml:space="preserve">Shawn </w:t>
+              <w:t>Shawn Clake</w:t>
             </w:r>
-            <w:proofErr w:type="spellStart"/>
-            <w:r>
-              <w:rPr>
-                <w:sz w:val="22"/>
-                <w:szCs w:val="22"/>
-              </w:rPr>
-              <w:t>Clake</w:t>
-            </w:r>
-            <w:proofErr w:type="spellEnd"/>
           </w:p>
           <w:p>
             <w:pPr>
@@ -530,7 +503,14 @@
                 <w:sz w:val="22"/>
                 <w:szCs w:val="22"/>
               </w:rPr>
-              <w:t>Faculty of Graduate Studies and Research,</w:t>
+              <w:t>Faculty of Engineering and Applied Science</w:t>
+            </w:r>
+            <w:r>
+              <w:rPr>
+                <w:sz w:val="22"/>
+                <w:szCs w:val="22"/>
+              </w:rPr>
+              <w:t>,</w:t>
             </w:r>
           </w:p>
           <w:p>
@@ -557,7 +537,7 @@
                 <w:szCs w:val="22"/>
               </w:rPr>
             </w:pPr>
-            <w:hyperlink r:id="rId11" w:history="1">
+            <w:hyperlink r:id="rId10" w:history="1">
               <w:r>
                 <w:rPr>
                   <w:rStyle w:val="Hyperlink"/>
@@ -596,17 +576,8 @@
                 <w:sz w:val="22"/>
                 <w:szCs w:val="22"/>
               </w:rPr>
-              <w:t xml:space="preserve">Tristan </w:t>
+              <w:t>Tristan Heisler</w:t>
             </w:r>
-            <w:proofErr w:type="spellStart"/>
-            <w:r>
-              <w:rPr>
-                <w:sz w:val="22"/>
-                <w:szCs w:val="22"/>
-              </w:rPr>
-              <w:t>Heisler</w:t>
-            </w:r>
-            <w:proofErr w:type="spellEnd"/>
           </w:p>
           <w:p>
             <w:pPr>
@@ -621,7 +592,14 @@
                 <w:sz w:val="22"/>
                 <w:szCs w:val="22"/>
               </w:rPr>
-              <w:t>Faculty of Graduate Studies and Research,</w:t>
+              <w:t>Faculty of Engineering and Applied Science</w:t>
+            </w:r>
+            <w:r>
+              <w:rPr>
+                <w:sz w:val="22"/>
+                <w:szCs w:val="22"/>
+              </w:rPr>
+              <w:t>,</w:t>
             </w:r>
           </w:p>
           <w:p>
@@ -648,7 +626,7 @@
                 <w:szCs w:val="22"/>
               </w:rPr>
             </w:pPr>
-            <w:hyperlink r:id="rId12" w:history="1">
+            <w:hyperlink r:id="rId11" w:history="1">
               <w:r>
                 <w:rPr>
                   <w:rStyle w:val="Hyperlink"/>
@@ -712,7 +690,14 @@
                 <w:sz w:val="22"/>
                 <w:szCs w:val="22"/>
               </w:rPr>
-              <w:t>Faculty of Graduate Studies and Research,</w:t>
+              <w:t>Faculty of Engineering and Applied Science</w:t>
+            </w:r>
+            <w:r>
+              <w:rPr>
+                <w:sz w:val="22"/>
+                <w:szCs w:val="22"/>
+              </w:rPr>
+              <w:t>,</w:t>
             </w:r>
           </w:p>
           <w:p>
@@ -740,7 +725,7 @@
                 <w:szCs w:val="22"/>
               </w:rPr>
             </w:pPr>
-            <w:hyperlink r:id="rId13" w:history="1">
+            <w:hyperlink r:id="rId12" w:history="1">
               <w:r>
                 <w:rPr>
                   <w:rStyle w:val="Hyperlink"/>
@@ -767,7 +752,6 @@
                 <w:szCs w:val="22"/>
               </w:rPr>
             </w:pPr>
-            <w:proofErr w:type="spellStart"/>
             <w:r>
               <w:rPr>
                 <w:sz w:val="22"/>
@@ -775,7 +759,6 @@
               </w:rPr>
               <w:t>Chengyu</w:t>
             </w:r>
-            <w:proofErr w:type="spellEnd"/>
             <w:r>
               <w:rPr>
                 <w:sz w:val="22"/>
@@ -804,7 +787,14 @@
                 <w:sz w:val="22"/>
                 <w:szCs w:val="22"/>
               </w:rPr>
-              <w:t>Faculty of Graduate Studies and Research,</w:t>
+              <w:t>Faculty of Engineering and Applied Science</w:t>
+            </w:r>
+            <w:r>
+              <w:rPr>
+                <w:sz w:val="22"/>
+                <w:szCs w:val="22"/>
+              </w:rPr>
+              <w:t>,</w:t>
             </w:r>
           </w:p>
           <w:p>
@@ -832,7 +822,7 @@
                 <w:szCs w:val="22"/>
               </w:rPr>
             </w:pPr>
-            <w:hyperlink r:id="rId14" w:history="1">
+            <w:hyperlink r:id="rId13" w:history="1">
               <w:r>
                 <w:rPr>
                   <w:rStyle w:val="Hyperlink"/>
@@ -905,7 +895,14 @@
                 <w:sz w:val="22"/>
                 <w:szCs w:val="22"/>
               </w:rPr>
-              <w:t>Faculty of Graduate Studies and Research,</w:t>
+              <w:t>Faculty of Engineering and Applied Science</w:t>
+            </w:r>
+            <w:r>
+              <w:rPr>
+                <w:sz w:val="22"/>
+                <w:szCs w:val="22"/>
+              </w:rPr>
+              <w:t>,</w:t>
             </w:r>
           </w:p>
           <w:p>
@@ -932,7 +929,7 @@
                 <w:szCs w:val="22"/>
               </w:rPr>
             </w:pPr>
-            <w:hyperlink r:id="rId15" w:history="1">
+            <w:hyperlink r:id="rId14" w:history="1">
               <w:r>
                 <w:rPr>
                   <w:rStyle w:val="Hyperlink"/>
@@ -942,6 +939,8 @@
                 <w:t>nie209@uregina.ca</w:t>
               </w:r>
             </w:hyperlink>
+            <w:bookmarkStart w:id="0" w:name="_GoBack"/>
+            <w:bookmarkEnd w:id="0"/>
           </w:p>
         </w:tc>
         <w:tc>
@@ -1036,7 +1035,7 @@
                 <w:szCs w:val="22"/>
               </w:rPr>
             </w:pPr>
-            <w:hyperlink r:id="rId16" w:history="1">
+            <w:hyperlink r:id="rId15" w:history="1">
               <w:r>
                 <w:rPr>
                   <w:rStyle w:val="Hyperlink"/>
@@ -1142,21 +1141,12 @@
                 <w:szCs w:val="22"/>
               </w:rPr>
             </w:pPr>
-            <w:proofErr w:type="spellStart"/>
             <w:r>
               <w:rPr>
                 <w:sz w:val="22"/>
                 <w:szCs w:val="22"/>
               </w:rPr>
-              <w:t>eHealth</w:t>
-            </w:r>
-            <w:proofErr w:type="spellEnd"/>
-            <w:r>
-              <w:rPr>
-                <w:sz w:val="22"/>
-                <w:szCs w:val="22"/>
-              </w:rPr>
-              <w:t xml:space="preserve"> Saskatchewan</w:t>
+              <w:t>eHealth Saskatchewan</w:t>
             </w:r>
           </w:p>
           <w:p>
@@ -1167,7 +1157,7 @@
                 <w:szCs w:val="22"/>
               </w:rPr>
             </w:pPr>
-            <w:hyperlink r:id="rId17" w:history="1">
+            <w:hyperlink r:id="rId16" w:history="1">
               <w:r>
                 <w:rPr>
                   <w:rStyle w:val="Hyperlink"/>
@@ -1291,23 +1281,7 @@
           <w:sz w:val="22"/>
           <w:szCs w:val="22"/>
         </w:rPr>
-        <w:t xml:space="preserve"> project from various </w:t>
-      </w:r>
-      <w:proofErr w:type="spellStart"/>
-      <w:r>
-        <w:rPr>
-          <w:sz w:val="22"/>
-          <w:szCs w:val="22"/>
-        </w:rPr>
-        <w:t>eHealth</w:t>
-      </w:r>
-      <w:proofErr w:type="spellEnd"/>
-      <w:r>
-        <w:rPr>
-          <w:sz w:val="22"/>
-          <w:szCs w:val="22"/>
-        </w:rPr>
-        <w:t xml:space="preserve"> employees. </w:t>
+        <w:t xml:space="preserve"> project from various eHealth employees. </w:t>
       </w:r>
       <w:r>
         <w:rPr>
@@ -1330,21 +1304,12 @@
         </w:rPr>
         <w:t xml:space="preserve">a better product for </w:t>
       </w:r>
-      <w:proofErr w:type="spellStart"/>
-      <w:r>
-        <w:rPr>
-          <w:sz w:val="22"/>
-          <w:szCs w:val="22"/>
-        </w:rPr>
-        <w:t>eHealth</w:t>
-      </w:r>
-      <w:proofErr w:type="spellEnd"/>
-      <w:r>
-        <w:rPr>
-          <w:sz w:val="22"/>
-          <w:szCs w:val="22"/>
-        </w:rPr>
-        <w:t xml:space="preserve"> employees for their organizational goal of continuous improvement.</w:t>
+      <w:r>
+        <w:rPr>
+          <w:sz w:val="22"/>
+          <w:szCs w:val="22"/>
+        </w:rPr>
+        <w:t>eHealth employees for their organizational goal of continuous improvement.</w:t>
       </w:r>
     </w:p>
     <w:p>
@@ -1572,23 +1537,7 @@
           <w:sz w:val="22"/>
           <w:szCs w:val="22"/>
         </w:rPr>
-        <w:t xml:space="preserve">p </w:t>
-      </w:r>
-      <w:proofErr w:type="gramStart"/>
-      <w:r>
-        <w:rPr>
-          <w:sz w:val="22"/>
-          <w:szCs w:val="22"/>
-        </w:rPr>
-        <w:t>member</w:t>
-      </w:r>
-      <w:proofErr w:type="gramEnd"/>
-      <w:r>
-        <w:rPr>
-          <w:sz w:val="22"/>
-          <w:szCs w:val="22"/>
-        </w:rPr>
-        <w:t xml:space="preserve"> will be assigned </w:t>
+        <w:t xml:space="preserve">p member will be assigned </w:t>
       </w:r>
       <w:r>
         <w:rPr>
@@ -1734,23 +1683,7 @@
           <w:sz w:val="22"/>
           <w:szCs w:val="22"/>
         </w:rPr>
-        <w:t xml:space="preserve"> place at </w:t>
-      </w:r>
-      <w:proofErr w:type="spellStart"/>
-      <w:r>
-        <w:rPr>
-          <w:sz w:val="22"/>
-          <w:szCs w:val="22"/>
-        </w:rPr>
-        <w:t>eHealth</w:t>
-      </w:r>
-      <w:proofErr w:type="spellEnd"/>
-      <w:r>
-        <w:rPr>
-          <w:sz w:val="22"/>
-          <w:szCs w:val="22"/>
-        </w:rPr>
-        <w:t>.</w:t>
+        <w:t xml:space="preserve"> place at eHealth.</w:t>
       </w:r>
     </w:p>
     <w:p>
@@ -2457,21 +2390,12 @@
           <w:szCs w:val="22"/>
         </w:rPr>
       </w:pPr>
-      <w:proofErr w:type="gramStart"/>
-      <w:r>
-        <w:rPr>
-          <w:sz w:val="22"/>
-          <w:szCs w:val="22"/>
-        </w:rPr>
-        <w:t>The</w:t>
-      </w:r>
-      <w:proofErr w:type="gramEnd"/>
-      <w:r>
-        <w:rPr>
-          <w:sz w:val="22"/>
-          <w:szCs w:val="22"/>
-        </w:rPr>
-        <w:t xml:space="preserve"> participants</w:t>
+      <w:r>
+        <w:rPr>
+          <w:sz w:val="22"/>
+          <w:szCs w:val="22"/>
+        </w:rPr>
+        <w:t>The participants</w:t>
       </w:r>
       <w:r>
         <w:rPr>
@@ -2593,64 +2517,7 @@
           <w:sz w:val="22"/>
           <w:szCs w:val="22"/>
         </w:rPr>
-        <w:t xml:space="preserve">All recorded data will be proofread by the group members and </w:t>
-      </w:r>
-      <w:proofErr w:type="spellStart"/>
-      <w:r>
-        <w:rPr>
-          <w:sz w:val="22"/>
-          <w:szCs w:val="22"/>
-        </w:rPr>
-        <w:t>anonymized</w:t>
-      </w:r>
-      <w:proofErr w:type="spellEnd"/>
-      <w:r>
-        <w:rPr>
-          <w:sz w:val="22"/>
-          <w:szCs w:val="22"/>
-        </w:rPr>
-        <w:t xml:space="preserve"> if any identifiable information is present. Once, </w:t>
-      </w:r>
-      <w:proofErr w:type="spellStart"/>
-      <w:r>
-        <w:rPr>
-          <w:sz w:val="22"/>
-          <w:szCs w:val="22"/>
-        </w:rPr>
-        <w:t>anonym</w:t>
-      </w:r>
-      <w:bookmarkStart w:id="0" w:name="_GoBack"/>
-      <w:bookmarkEnd w:id="0"/>
-      <w:r>
-        <w:rPr>
-          <w:sz w:val="22"/>
-          <w:szCs w:val="22"/>
-        </w:rPr>
-        <w:t>ization</w:t>
-      </w:r>
-      <w:proofErr w:type="spellEnd"/>
-      <w:r>
-        <w:rPr>
-          <w:sz w:val="22"/>
-          <w:szCs w:val="22"/>
-        </w:rPr>
-        <w:t xml:space="preserve"> is complete, the data will be stored on a public </w:t>
-      </w:r>
-      <w:proofErr w:type="spellStart"/>
-      <w:r>
-        <w:rPr>
-          <w:sz w:val="22"/>
-          <w:szCs w:val="22"/>
-        </w:rPr>
-        <w:t>GitHub</w:t>
-      </w:r>
-      <w:proofErr w:type="spellEnd"/>
-      <w:r>
-        <w:rPr>
-          <w:sz w:val="22"/>
-          <w:szCs w:val="22"/>
-        </w:rPr>
-        <w:t xml:space="preserve"> repository.  </w:t>
+        <w:t xml:space="preserve">All recorded data will be proofread by the group members and anonymized if any identifiable information is present. Once, anonymization is complete, the data will be stored on a public GitHub repository.  </w:t>
       </w:r>
     </w:p>
     <w:p>
@@ -3135,7 +3002,7 @@
           <w:sz w:val="22"/>
           <w:szCs w:val="22"/>
         </w:rPr>
-        <w:t xml:space="preserve"> the participants can visit the public </w:t>
+        <w:t xml:space="preserve"> the participants can visit the public GitHub repository to track the progress of the </w:t>
       </w:r>
       <w:proofErr w:type="spellStart"/>
       <w:r>
@@ -3143,7 +3010,7 @@
           <w:sz w:val="22"/>
           <w:szCs w:val="22"/>
         </w:rPr>
-        <w:t>GitHub</w:t>
+        <w:t>eIDEAS</w:t>
       </w:r>
       <w:proofErr w:type="spellEnd"/>
       <w:r>
@@ -3151,22 +3018,6 @@
           <w:sz w:val="22"/>
           <w:szCs w:val="22"/>
         </w:rPr>
-        <w:t xml:space="preserve"> repository to track the progress of the </w:t>
-      </w:r>
-      <w:proofErr w:type="spellStart"/>
-      <w:r>
-        <w:rPr>
-          <w:sz w:val="22"/>
-          <w:szCs w:val="22"/>
-        </w:rPr>
-        <w:t>eIDEAS</w:t>
-      </w:r>
-      <w:proofErr w:type="spellEnd"/>
-      <w:r>
-        <w:rPr>
-          <w:sz w:val="22"/>
-          <w:szCs w:val="22"/>
-        </w:rPr>
         <w:t xml:space="preserve"> project.</w:t>
       </w:r>
       <w:r>
@@ -3179,7 +3030,7 @@
       <w:r>
         <w:t xml:space="preserve"> </w:t>
       </w:r>
-      <w:hyperlink r:id="rId18" w:history="1">
+      <w:hyperlink r:id="rId17" w:history="1">
         <w:r>
           <w:rPr>
             <w:rStyle w:val="Hyperlink"/>
@@ -3300,23 +3151,7 @@
           <w:sz w:val="22"/>
           <w:szCs w:val="22"/>
         </w:rPr>
-        <w:t xml:space="preserve">by </w:t>
-      </w:r>
-      <w:proofErr w:type="spellStart"/>
-      <w:r>
-        <w:rPr>
-          <w:sz w:val="22"/>
-          <w:szCs w:val="22"/>
-        </w:rPr>
-        <w:t>eHealth</w:t>
-      </w:r>
-      <w:proofErr w:type="spellEnd"/>
-      <w:r>
-        <w:rPr>
-          <w:sz w:val="22"/>
-          <w:szCs w:val="22"/>
-        </w:rPr>
-        <w:t xml:space="preserve"> and the lecturer of </w:t>
+        <w:t xml:space="preserve">by eHealth and the lecturer of </w:t>
       </w:r>
       <w:r>
         <w:rPr>
@@ -4028,7 +3863,7 @@
       </w:r>
     </w:p>
     <w:sectPr>
-      <w:footerReference w:type="default" r:id="rId19"/>
+      <w:footerReference w:type="default" r:id="rId18"/>
       <w:pgSz w:w="12240" w:h="15840"/>
       <w:pgMar w:top="1080" w:right="1440" w:bottom="1080" w:left="1440" w:header="720" w:footer="720" w:gutter="0"/>
       <w:cols w:space="720"/>
@@ -4039,7 +3874,7 @@
 </file>
 
 <file path=word/endnotes.xml><?xml version="1.0" encoding="utf-8"?>
-<w:endnotes xmlns:wpc="http://schemas.microsoft.com/office/word/2010/wordprocessingCanvas" xmlns:mc="http://schemas.openxmlformats.org/markup-compatibility/2006" xmlns:o="urn:schemas-microsoft-com:office:office" xmlns:r="http://schemas.openxmlformats.org/officeDocument/2006/relationships" xmlns:m="http://schemas.openxmlformats.org/officeDocument/2006/math" xmlns:v="urn:schemas-microsoft-com:vml" xmlns:wp14="http://schemas.microsoft.com/office/word/2010/wordprocessingDrawing" xmlns:wp="http://schemas.openxmlformats.org/drawingml/2006/wordprocessingDrawing" xmlns:w10="urn:schemas-microsoft-com:office:word" xmlns:w="http://schemas.openxmlformats.org/wordprocessingml/2006/main" xmlns:w14="http://schemas.microsoft.com/office/word/2010/wordml" xmlns:wpg="http://schemas.microsoft.com/office/word/2010/wordprocessingGroup" xmlns:wpi="http://schemas.microsoft.com/office/word/2010/wordprocessingInk" xmlns:wne="http://schemas.microsoft.com/office/word/2006/wordml" xmlns:wps="http://schemas.microsoft.com/office/word/2010/wordprocessingShape" mc:Ignorable="w14 wp14">
+<w:endnotes xmlns:wpc="http://schemas.microsoft.com/office/word/2010/wordprocessingCanvas" xmlns:cx="http://schemas.microsoft.com/office/drawing/2014/chartex" xmlns:cx1="http://schemas.microsoft.com/office/drawing/2015/9/8/chartex" xmlns:cx2="http://schemas.microsoft.com/office/drawing/2015/10/21/chartex" xmlns:cx3="http://schemas.microsoft.com/office/drawing/2016/5/9/chartex" xmlns:cx4="http://schemas.microsoft.com/office/drawing/2016/5/10/chartex" xmlns:cx5="http://schemas.microsoft.com/office/drawing/2016/5/11/chartex" xmlns:cx6="http://schemas.microsoft.com/office/drawing/2016/5/12/chartex" xmlns:cx7="http://schemas.microsoft.com/office/drawing/2016/5/13/chartex" xmlns:cx8="http://schemas.microsoft.com/office/drawing/2016/5/14/chartex" xmlns:mc="http://schemas.openxmlformats.org/markup-compatibility/2006" xmlns:aink="http://schemas.microsoft.com/office/drawing/2016/ink" xmlns:am3d="http://schemas.microsoft.com/office/drawing/2017/model3d" xmlns:o="urn:schemas-microsoft-com:office:office" xmlns:r="http://schemas.openxmlformats.org/officeDocument/2006/relationships" xmlns:m="http://schemas.openxmlformats.org/officeDocument/2006/math" xmlns:v="urn:schemas-microsoft-com:vml" xmlns:wp14="http://schemas.microsoft.com/office/word/2010/wordprocessingDrawing" xmlns:wp="http://schemas.openxmlformats.org/drawingml/2006/wordprocessingDrawing" xmlns:w10="urn:schemas-microsoft-com:office:word" xmlns:w="http://schemas.openxmlformats.org/wordprocessingml/2006/main" xmlns:w14="http://schemas.microsoft.com/office/word/2010/wordml" xmlns:w15="http://schemas.microsoft.com/office/word/2012/wordml" xmlns:w16cid="http://schemas.microsoft.com/office/word/2016/wordml/cid" xmlns:w16se="http://schemas.microsoft.com/office/word/2015/wordml/symex" xmlns:wpg="http://schemas.microsoft.com/office/word/2010/wordprocessingGroup" xmlns:wpi="http://schemas.microsoft.com/office/word/2010/wordprocessingInk" xmlns:wne="http://schemas.microsoft.com/office/word/2006/wordml" xmlns:wps="http://schemas.microsoft.com/office/word/2010/wordprocessingShape" mc:Ignorable="w14 w15 w16se w16cid wp14">
   <w:endnote w:type="separator" w:id="-1">
     <w:p>
       <w:r>
@@ -4058,7 +3893,7 @@
 </file>
 
 <file path=word/footer1.xml><?xml version="1.0" encoding="utf-8"?>
-<w:ftr xmlns:wpc="http://schemas.microsoft.com/office/word/2010/wordprocessingCanvas" xmlns:mc="http://schemas.openxmlformats.org/markup-compatibility/2006" xmlns:o="urn:schemas-microsoft-com:office:office" xmlns:r="http://schemas.openxmlformats.org/officeDocument/2006/relationships" xmlns:m="http://schemas.openxmlformats.org/officeDocument/2006/math" xmlns:v="urn:schemas-microsoft-com:vml" xmlns:wp14="http://schemas.microsoft.com/office/word/2010/wordprocessingDrawing" xmlns:wp="http://schemas.openxmlformats.org/drawingml/2006/wordprocessingDrawing" xmlns:w10="urn:schemas-microsoft-com:office:word" xmlns:w="http://schemas.openxmlformats.org/wordprocessingml/2006/main" xmlns:w14="http://schemas.microsoft.com/office/word/2010/wordml" xmlns:wpg="http://schemas.microsoft.com/office/word/2010/wordprocessingGroup" xmlns:wpi="http://schemas.microsoft.com/office/word/2010/wordprocessingInk" xmlns:wne="http://schemas.microsoft.com/office/word/2006/wordml" xmlns:wps="http://schemas.microsoft.com/office/word/2010/wordprocessingShape" mc:Ignorable="w14 wp14">
+<w:ftr xmlns:wpc="http://schemas.microsoft.com/office/word/2010/wordprocessingCanvas" xmlns:cx="http://schemas.microsoft.com/office/drawing/2014/chartex" xmlns:cx1="http://schemas.microsoft.com/office/drawing/2015/9/8/chartex" xmlns:cx2="http://schemas.microsoft.com/office/drawing/2015/10/21/chartex" xmlns:cx3="http://schemas.microsoft.com/office/drawing/2016/5/9/chartex" xmlns:cx4="http://schemas.microsoft.com/office/drawing/2016/5/10/chartex" xmlns:cx5="http://schemas.microsoft.com/office/drawing/2016/5/11/chartex" xmlns:cx6="http://schemas.microsoft.com/office/drawing/2016/5/12/chartex" xmlns:cx7="http://schemas.microsoft.com/office/drawing/2016/5/13/chartex" xmlns:cx8="http://schemas.microsoft.com/office/drawing/2016/5/14/chartex" xmlns:mc="http://schemas.openxmlformats.org/markup-compatibility/2006" xmlns:aink="http://schemas.microsoft.com/office/drawing/2016/ink" xmlns:am3d="http://schemas.microsoft.com/office/drawing/2017/model3d" xmlns:o="urn:schemas-microsoft-com:office:office" xmlns:r="http://schemas.openxmlformats.org/officeDocument/2006/relationships" xmlns:m="http://schemas.openxmlformats.org/officeDocument/2006/math" xmlns:v="urn:schemas-microsoft-com:vml" xmlns:wp14="http://schemas.microsoft.com/office/word/2010/wordprocessingDrawing" xmlns:wp="http://schemas.openxmlformats.org/drawingml/2006/wordprocessingDrawing" xmlns:w10="urn:schemas-microsoft-com:office:word" xmlns:w="http://schemas.openxmlformats.org/wordprocessingml/2006/main" xmlns:w14="http://schemas.microsoft.com/office/word/2010/wordml" xmlns:w15="http://schemas.microsoft.com/office/word/2012/wordml" xmlns:w16cid="http://schemas.microsoft.com/office/word/2016/wordml/cid" xmlns:w16se="http://schemas.microsoft.com/office/word/2015/wordml/symex" xmlns:wpg="http://schemas.microsoft.com/office/word/2010/wordprocessingGroup" xmlns:wpi="http://schemas.microsoft.com/office/word/2010/wordprocessingInk" xmlns:wne="http://schemas.microsoft.com/office/word/2006/wordml" xmlns:wps="http://schemas.microsoft.com/office/word/2010/wordprocessingShape" mc:Ignorable="w14 w15 w16se w16cid wp14">
   <w:sdt>
     <w:sdtPr>
       <w:id w:val="199343928"/>
@@ -4184,7 +4019,7 @@
 </file>
 
 <file path=word/footnotes.xml><?xml version="1.0" encoding="utf-8"?>
-<w:footnotes xmlns:wpc="http://schemas.microsoft.com/office/word/2010/wordprocessingCanvas" xmlns:mc="http://schemas.openxmlformats.org/markup-compatibility/2006" xmlns:o="urn:schemas-microsoft-com:office:office" xmlns:r="http://schemas.openxmlformats.org/officeDocument/2006/relationships" xmlns:m="http://schemas.openxmlformats.org/officeDocument/2006/math" xmlns:v="urn:schemas-microsoft-com:vml" xmlns:wp14="http://schemas.microsoft.com/office/word/2010/wordprocessingDrawing" xmlns:wp="http://schemas.openxmlformats.org/drawingml/2006/wordprocessingDrawing" xmlns:w10="urn:schemas-microsoft-com:office:word" xmlns:w="http://schemas.openxmlformats.org/wordprocessingml/2006/main" xmlns:w14="http://schemas.microsoft.com/office/word/2010/wordml" xmlns:wpg="http://schemas.microsoft.com/office/word/2010/wordprocessingGroup" xmlns:wpi="http://schemas.microsoft.com/office/word/2010/wordprocessingInk" xmlns:wne="http://schemas.microsoft.com/office/word/2006/wordml" xmlns:wps="http://schemas.microsoft.com/office/word/2010/wordprocessingShape" mc:Ignorable="w14 wp14">
+<w:footnotes xmlns:wpc="http://schemas.microsoft.com/office/word/2010/wordprocessingCanvas" xmlns:cx="http://schemas.microsoft.com/office/drawing/2014/chartex" xmlns:cx1="http://schemas.microsoft.com/office/drawing/2015/9/8/chartex" xmlns:cx2="http://schemas.microsoft.com/office/drawing/2015/10/21/chartex" xmlns:cx3="http://schemas.microsoft.com/office/drawing/2016/5/9/chartex" xmlns:cx4="http://schemas.microsoft.com/office/drawing/2016/5/10/chartex" xmlns:cx5="http://schemas.microsoft.com/office/drawing/2016/5/11/chartex" xmlns:cx6="http://schemas.microsoft.com/office/drawing/2016/5/12/chartex" xmlns:cx7="http://schemas.microsoft.com/office/drawing/2016/5/13/chartex" xmlns:cx8="http://schemas.microsoft.com/office/drawing/2016/5/14/chartex" xmlns:mc="http://schemas.openxmlformats.org/markup-compatibility/2006" xmlns:aink="http://schemas.microsoft.com/office/drawing/2016/ink" xmlns:am3d="http://schemas.microsoft.com/office/drawing/2017/model3d" xmlns:o="urn:schemas-microsoft-com:office:office" xmlns:r="http://schemas.openxmlformats.org/officeDocument/2006/relationships" xmlns:m="http://schemas.openxmlformats.org/officeDocument/2006/math" xmlns:v="urn:schemas-microsoft-com:vml" xmlns:wp14="http://schemas.microsoft.com/office/word/2010/wordprocessingDrawing" xmlns:wp="http://schemas.openxmlformats.org/drawingml/2006/wordprocessingDrawing" xmlns:w10="urn:schemas-microsoft-com:office:word" xmlns:w="http://schemas.openxmlformats.org/wordprocessingml/2006/main" xmlns:w14="http://schemas.microsoft.com/office/word/2010/wordml" xmlns:w15="http://schemas.microsoft.com/office/word/2012/wordml" xmlns:w16cid="http://schemas.microsoft.com/office/word/2016/wordml/cid" xmlns:w16se="http://schemas.microsoft.com/office/word/2015/wordml/symex" xmlns:wpg="http://schemas.microsoft.com/office/word/2010/wordprocessingGroup" xmlns:wpi="http://schemas.microsoft.com/office/word/2010/wordprocessingInk" xmlns:wne="http://schemas.microsoft.com/office/word/2006/wordml" xmlns:wps="http://schemas.microsoft.com/office/word/2010/wordprocessingShape" mc:Ignorable="w14 w15 w16se w16cid wp14">
   <w:footnote w:type="separator" w:id="-1">
     <w:p>
       <w:r>
@@ -4203,8 +4038,8 @@
 </file>
 
 <file path=word/numbering.xml><?xml version="1.0" encoding="utf-8"?>
-<w:numbering xmlns:wpc="http://schemas.microsoft.com/office/word/2010/wordprocessingCanvas" xmlns:mc="http://schemas.openxmlformats.org/markup-compatibility/2006" xmlns:o="urn:schemas-microsoft-com:office:office" xmlns:r="http://schemas.openxmlformats.org/officeDocument/2006/relationships" xmlns:m="http://schemas.openxmlformats.org/officeDocument/2006/math" xmlns:v="urn:schemas-microsoft-com:vml" xmlns:wp14="http://schemas.microsoft.com/office/word/2010/wordprocessingDrawing" xmlns:wp="http://schemas.openxmlformats.org/drawingml/2006/wordprocessingDrawing" xmlns:w10="urn:schemas-microsoft-com:office:word" xmlns:w="http://schemas.openxmlformats.org/wordprocessingml/2006/main" xmlns:w14="http://schemas.microsoft.com/office/word/2010/wordml" xmlns:wpg="http://schemas.microsoft.com/office/word/2010/wordprocessingGroup" xmlns:wpi="http://schemas.microsoft.com/office/word/2010/wordprocessingInk" xmlns:wne="http://schemas.microsoft.com/office/word/2006/wordml" xmlns:wps="http://schemas.microsoft.com/office/word/2010/wordprocessingShape" mc:Ignorable="w14 wp14">
-  <w:abstractNum w:abstractNumId="0">
+<w:numbering xmlns:wpc="http://schemas.microsoft.com/office/word/2010/wordprocessingCanvas" xmlns:cx="http://schemas.microsoft.com/office/drawing/2014/chartex" xmlns:cx1="http://schemas.microsoft.com/office/drawing/2015/9/8/chartex" xmlns:cx2="http://schemas.microsoft.com/office/drawing/2015/10/21/chartex" xmlns:cx3="http://schemas.microsoft.com/office/drawing/2016/5/9/chartex" xmlns:cx4="http://schemas.microsoft.com/office/drawing/2016/5/10/chartex" xmlns:cx5="http://schemas.microsoft.com/office/drawing/2016/5/11/chartex" xmlns:cx6="http://schemas.microsoft.com/office/drawing/2016/5/12/chartex" xmlns:cx7="http://schemas.microsoft.com/office/drawing/2016/5/13/chartex" xmlns:cx8="http://schemas.microsoft.com/office/drawing/2016/5/14/chartex" xmlns:mc="http://schemas.openxmlformats.org/markup-compatibility/2006" xmlns:aink="http://schemas.microsoft.com/office/drawing/2016/ink" xmlns:am3d="http://schemas.microsoft.com/office/drawing/2017/model3d" xmlns:o="urn:schemas-microsoft-com:office:office" xmlns:r="http://schemas.openxmlformats.org/officeDocument/2006/relationships" xmlns:m="http://schemas.openxmlformats.org/officeDocument/2006/math" xmlns:v="urn:schemas-microsoft-com:vml" xmlns:wp14="http://schemas.microsoft.com/office/word/2010/wordprocessingDrawing" xmlns:wp="http://schemas.openxmlformats.org/drawingml/2006/wordprocessingDrawing" xmlns:w10="urn:schemas-microsoft-com:office:word" xmlns:w="http://schemas.openxmlformats.org/wordprocessingml/2006/main" xmlns:w14="http://schemas.microsoft.com/office/word/2010/wordml" xmlns:w15="http://schemas.microsoft.com/office/word/2012/wordml" xmlns:w16cid="http://schemas.microsoft.com/office/word/2016/wordml/cid" xmlns:w16se="http://schemas.microsoft.com/office/word/2015/wordml/symex" xmlns:wpg="http://schemas.microsoft.com/office/word/2010/wordprocessingGroup" xmlns:wpi="http://schemas.microsoft.com/office/word/2010/wordprocessingInk" xmlns:wne="http://schemas.microsoft.com/office/word/2006/wordml" xmlns:wps="http://schemas.microsoft.com/office/word/2010/wordprocessingShape" mc:Ignorable="w14 w15 w16se w16cid wp14">
+  <w:abstractNum w:abstractNumId="0" w15:restartNumberingAfterBreak="0">
     <w:nsid w:val="01FC5D58"/>
     <w:multiLevelType w:val="hybridMultilevel"/>
     <w:tmpl w:val="0B984892"/>
@@ -4344,7 +4179,7 @@
       </w:rPr>
     </w:lvl>
   </w:abstractNum>
-  <w:abstractNum w:abstractNumId="1">
+  <w:abstractNum w:abstractNumId="1" w15:restartNumberingAfterBreak="0">
     <w:nsid w:val="08FD7720"/>
     <w:multiLevelType w:val="hybridMultilevel"/>
     <w:tmpl w:val="40BCC530"/>
@@ -4485,7 +4320,7 @@
       </w:rPr>
     </w:lvl>
   </w:abstractNum>
-  <w:abstractNum w:abstractNumId="2">
+  <w:abstractNum w:abstractNumId="2" w15:restartNumberingAfterBreak="0">
     <w:nsid w:val="1F054AF8"/>
     <w:multiLevelType w:val="hybridMultilevel"/>
     <w:tmpl w:val="85266216"/>
@@ -4625,7 +4460,7 @@
       </w:rPr>
     </w:lvl>
   </w:abstractNum>
-  <w:abstractNum w:abstractNumId="3">
+  <w:abstractNum w:abstractNumId="3" w15:restartNumberingAfterBreak="0">
     <w:nsid w:val="20911DF9"/>
     <w:multiLevelType w:val="hybridMultilevel"/>
     <w:tmpl w:val="2D72C2B8"/>
@@ -4765,7 +4600,7 @@
       </w:rPr>
     </w:lvl>
   </w:abstractNum>
-  <w:abstractNum w:abstractNumId="4">
+  <w:abstractNum w:abstractNumId="4" w15:restartNumberingAfterBreak="0">
     <w:nsid w:val="20D4193E"/>
     <w:multiLevelType w:val="hybridMultilevel"/>
     <w:tmpl w:val="10088348"/>
@@ -4905,7 +4740,7 @@
       </w:rPr>
     </w:lvl>
   </w:abstractNum>
-  <w:abstractNum w:abstractNumId="5">
+  <w:abstractNum w:abstractNumId="5" w15:restartNumberingAfterBreak="0">
     <w:nsid w:val="25D45EBC"/>
     <w:multiLevelType w:val="hybridMultilevel"/>
     <w:tmpl w:val="2D047586"/>
@@ -5045,7 +4880,7 @@
       </w:rPr>
     </w:lvl>
   </w:abstractNum>
-  <w:abstractNum w:abstractNumId="6">
+  <w:abstractNum w:abstractNumId="6" w15:restartNumberingAfterBreak="0">
     <w:nsid w:val="2904488C"/>
     <w:multiLevelType w:val="multilevel"/>
     <w:tmpl w:val="B30ECB6E"/>
@@ -5185,7 +5020,7 @@
       </w:rPr>
     </w:lvl>
   </w:abstractNum>
-  <w:abstractNum w:abstractNumId="7">
+  <w:abstractNum w:abstractNumId="7" w15:restartNumberingAfterBreak="0">
     <w:nsid w:val="2F6B5054"/>
     <w:multiLevelType w:val="hybridMultilevel"/>
     <w:tmpl w:val="E6141F9E"/>
@@ -5325,7 +5160,7 @@
       </w:rPr>
     </w:lvl>
   </w:abstractNum>
-  <w:abstractNum w:abstractNumId="8">
+  <w:abstractNum w:abstractNumId="8" w15:restartNumberingAfterBreak="0">
     <w:nsid w:val="2F8241AD"/>
     <w:multiLevelType w:val="hybridMultilevel"/>
     <w:tmpl w:val="713EE682"/>
@@ -5465,7 +5300,7 @@
       </w:rPr>
     </w:lvl>
   </w:abstractNum>
-  <w:abstractNum w:abstractNumId="9">
+  <w:abstractNum w:abstractNumId="9" w15:restartNumberingAfterBreak="0">
     <w:nsid w:val="30880394"/>
     <w:multiLevelType w:val="hybridMultilevel"/>
     <w:tmpl w:val="F4CA8596"/>
@@ -5605,7 +5440,7 @@
       </w:rPr>
     </w:lvl>
   </w:abstractNum>
-  <w:abstractNum w:abstractNumId="10">
+  <w:abstractNum w:abstractNumId="10" w15:restartNumberingAfterBreak="0">
     <w:nsid w:val="35B637C0"/>
     <w:multiLevelType w:val="hybridMultilevel"/>
     <w:tmpl w:val="DBCE2DF8"/>
@@ -5745,7 +5580,7 @@
       </w:rPr>
     </w:lvl>
   </w:abstractNum>
-  <w:abstractNum w:abstractNumId="11">
+  <w:abstractNum w:abstractNumId="11" w15:restartNumberingAfterBreak="0">
     <w:nsid w:val="384F729D"/>
     <w:multiLevelType w:val="hybridMultilevel"/>
     <w:tmpl w:val="7CB25894"/>
@@ -5885,7 +5720,7 @@
       </w:rPr>
     </w:lvl>
   </w:abstractNum>
-  <w:abstractNum w:abstractNumId="12">
+  <w:abstractNum w:abstractNumId="12" w15:restartNumberingAfterBreak="0">
     <w:nsid w:val="3A6B6A0C"/>
     <w:multiLevelType w:val="hybridMultilevel"/>
     <w:tmpl w:val="5EB6F876"/>
@@ -6025,7 +5860,7 @@
       </w:rPr>
     </w:lvl>
   </w:abstractNum>
-  <w:abstractNum w:abstractNumId="13">
+  <w:abstractNum w:abstractNumId="13" w15:restartNumberingAfterBreak="0">
     <w:nsid w:val="3B5C0339"/>
     <w:multiLevelType w:val="hybridMultilevel"/>
     <w:tmpl w:val="93A0EA5C"/>
@@ -6165,7 +6000,7 @@
       </w:rPr>
     </w:lvl>
   </w:abstractNum>
-  <w:abstractNum w:abstractNumId="14">
+  <w:abstractNum w:abstractNumId="14" w15:restartNumberingAfterBreak="0">
     <w:nsid w:val="40C03446"/>
     <w:multiLevelType w:val="hybridMultilevel"/>
     <w:tmpl w:val="5E02F5C6"/>
@@ -6305,7 +6140,7 @@
       </w:rPr>
     </w:lvl>
   </w:abstractNum>
-  <w:abstractNum w:abstractNumId="15">
+  <w:abstractNum w:abstractNumId="15" w15:restartNumberingAfterBreak="0">
     <w:nsid w:val="462B30DA"/>
     <w:multiLevelType w:val="hybridMultilevel"/>
     <w:tmpl w:val="97FAF780"/>
@@ -6445,7 +6280,7 @@
       </w:rPr>
     </w:lvl>
   </w:abstractNum>
-  <w:abstractNum w:abstractNumId="16">
+  <w:abstractNum w:abstractNumId="16" w15:restartNumberingAfterBreak="0">
     <w:nsid w:val="5C463837"/>
     <w:multiLevelType w:val="hybridMultilevel"/>
     <w:tmpl w:val="390E4622"/>
@@ -6585,7 +6420,7 @@
       </w:rPr>
     </w:lvl>
   </w:abstractNum>
-  <w:abstractNum w:abstractNumId="17">
+  <w:abstractNum w:abstractNumId="17" w15:restartNumberingAfterBreak="0">
     <w:nsid w:val="5D2B7AA3"/>
     <w:multiLevelType w:val="multilevel"/>
     <w:tmpl w:val="B30ECB6E"/>
@@ -6725,7 +6560,7 @@
       </w:rPr>
     </w:lvl>
   </w:abstractNum>
-  <w:abstractNum w:abstractNumId="18">
+  <w:abstractNum w:abstractNumId="18" w15:restartNumberingAfterBreak="0">
     <w:nsid w:val="606955EC"/>
     <w:multiLevelType w:val="hybridMultilevel"/>
     <w:tmpl w:val="122A22D0"/>
@@ -6865,7 +6700,7 @@
       </w:rPr>
     </w:lvl>
   </w:abstractNum>
-  <w:abstractNum w:abstractNumId="19">
+  <w:abstractNum w:abstractNumId="19" w15:restartNumberingAfterBreak="0">
     <w:nsid w:val="66E065A3"/>
     <w:multiLevelType w:val="hybridMultilevel"/>
     <w:tmpl w:val="29CE0C20"/>
@@ -7005,7 +6840,7 @@
       </w:rPr>
     </w:lvl>
   </w:abstractNum>
-  <w:abstractNum w:abstractNumId="20">
+  <w:abstractNum w:abstractNumId="20" w15:restartNumberingAfterBreak="0">
     <w:nsid w:val="71AD4DC3"/>
     <w:multiLevelType w:val="hybridMultilevel"/>
     <w:tmpl w:val="B30ECB6E"/>
@@ -7145,7 +6980,7 @@
       </w:rPr>
     </w:lvl>
   </w:abstractNum>
-  <w:abstractNum w:abstractNumId="21">
+  <w:abstractNum w:abstractNumId="21" w15:restartNumberingAfterBreak="0">
     <w:nsid w:val="7955111F"/>
     <w:multiLevelType w:val="hybridMultilevel"/>
     <w:tmpl w:val="F3DE15C2"/>
@@ -7285,7 +7120,7 @@
       </w:rPr>
     </w:lvl>
   </w:abstractNum>
-  <w:abstractNum w:abstractNumId="22">
+  <w:abstractNum w:abstractNumId="22" w15:restartNumberingAfterBreak="0">
     <w:nsid w:val="7A487B04"/>
     <w:multiLevelType w:val="hybridMultilevel"/>
     <w:tmpl w:val="559CAF90"/>
@@ -7425,7 +7260,7 @@
       </w:rPr>
     </w:lvl>
   </w:abstractNum>
-  <w:abstractNum w:abstractNumId="23">
+  <w:abstractNum w:abstractNumId="23" w15:restartNumberingAfterBreak="0">
     <w:nsid w:val="7F9C5366"/>
     <w:multiLevelType w:val="hybridMultilevel"/>
     <w:tmpl w:val="7504A1C8"/>
@@ -7641,7 +7476,7 @@
 </file>
 
 <file path=word/styles.xml><?xml version="1.0" encoding="utf-8"?>
-<w:styles xmlns:mc="http://schemas.openxmlformats.org/markup-compatibility/2006" xmlns:r="http://schemas.openxmlformats.org/officeDocument/2006/relationships" xmlns:w="http://schemas.openxmlformats.org/wordprocessingml/2006/main" xmlns:w14="http://schemas.microsoft.com/office/word/2010/wordml" mc:Ignorable="w14">
+<w:styles xmlns:mc="http://schemas.openxmlformats.org/markup-compatibility/2006" xmlns:r="http://schemas.openxmlformats.org/officeDocument/2006/relationships" xmlns:w="http://schemas.openxmlformats.org/wordprocessingml/2006/main" xmlns:w14="http://schemas.microsoft.com/office/word/2010/wordml" xmlns:w15="http://schemas.microsoft.com/office/word/2012/wordml" xmlns:w16cid="http://schemas.microsoft.com/office/word/2016/wordml/cid" xmlns:w16se="http://schemas.microsoft.com/office/word/2015/wordml/symex" mc:Ignorable="w14 w15 w16se w16cid">
   <w:docDefaults>
     <w:rPrDefault>
       <w:rPr>
@@ -7651,144 +7486,382 @@
     </w:rPrDefault>
     <w:pPrDefault/>
   </w:docDefaults>
-  <w:latentStyles w:defLockedState="0" w:defUIPriority="99" w:defSemiHidden="1" w:defUnhideWhenUsed="1" w:defQFormat="0" w:count="267">
-    <w:lsdException w:name="Normal" w:semiHidden="0" w:uiPriority="0" w:unhideWhenUsed="0" w:qFormat="1"/>
-    <w:lsdException w:name="heading 1" w:semiHidden="0" w:uiPriority="9" w:unhideWhenUsed="0" w:qFormat="1"/>
-    <w:lsdException w:name="heading 2" w:uiPriority="9" w:qFormat="1"/>
-    <w:lsdException w:name="heading 3" w:uiPriority="9" w:qFormat="1"/>
-    <w:lsdException w:name="heading 4" w:uiPriority="9" w:qFormat="1"/>
-    <w:lsdException w:name="heading 5" w:uiPriority="9" w:qFormat="1"/>
-    <w:lsdException w:name="heading 6" w:uiPriority="9" w:qFormat="1"/>
-    <w:lsdException w:name="heading 7" w:uiPriority="9" w:qFormat="1"/>
-    <w:lsdException w:name="heading 8" w:uiPriority="9" w:qFormat="1"/>
-    <w:lsdException w:name="heading 9" w:uiPriority="9" w:qFormat="1"/>
-    <w:lsdException w:name="toc 1" w:uiPriority="39"/>
-    <w:lsdException w:name="toc 2" w:uiPriority="39"/>
-    <w:lsdException w:name="toc 3" w:uiPriority="39"/>
-    <w:lsdException w:name="toc 4" w:uiPriority="39"/>
-    <w:lsdException w:name="toc 5" w:uiPriority="39"/>
-    <w:lsdException w:name="toc 6" w:uiPriority="39"/>
-    <w:lsdException w:name="toc 7" w:uiPriority="39"/>
-    <w:lsdException w:name="toc 8" w:uiPriority="39"/>
-    <w:lsdException w:name="toc 9" w:uiPriority="39"/>
-    <w:lsdException w:name="caption" w:uiPriority="35" w:qFormat="1"/>
-    <w:lsdException w:name="Title" w:semiHidden="0" w:uiPriority="10" w:unhideWhenUsed="0" w:qFormat="1"/>
-    <w:lsdException w:name="Default Paragraph Font" w:uiPriority="1"/>
-    <w:lsdException w:name="Subtitle" w:semiHidden="0" w:uiPriority="11" w:unhideWhenUsed="0" w:qFormat="1"/>
-    <w:lsdException w:name="Strong" w:semiHidden="0" w:uiPriority="22" w:unhideWhenUsed="0" w:qFormat="1"/>
-    <w:lsdException w:name="Emphasis" w:semiHidden="0" w:uiPriority="20" w:unhideWhenUsed="0" w:qFormat="1"/>
-    <w:lsdException w:name="Table Grid" w:semiHidden="0" w:uiPriority="59" w:unhideWhenUsed="0"/>
-    <w:lsdException w:name="Placeholder Text" w:unhideWhenUsed="0"/>
-    <w:lsdException w:name="No Spacing" w:semiHidden="0" w:uiPriority="1" w:unhideWhenUsed="0" w:qFormat="1"/>
-    <w:lsdException w:name="Light Shading" w:semiHidden="0" w:uiPriority="60" w:unhideWhenUsed="0"/>
-    <w:lsdException w:name="Light List" w:semiHidden="0" w:uiPriority="61" w:unhideWhenUsed="0"/>
-    <w:lsdException w:name="Light Grid" w:semiHidden="0" w:uiPriority="62" w:unhideWhenUsed="0"/>
-    <w:lsdException w:name="Medium Shading 1" w:semiHidden="0" w:uiPriority="63" w:unhideWhenUsed="0"/>
-    <w:lsdException w:name="Medium Shading 2" w:semiHidden="0" w:uiPriority="64" w:unhideWhenUsed="0"/>
-    <w:lsdException w:name="Medium List 1" w:semiHidden="0" w:uiPriority="65" w:unhideWhenUsed="0"/>
-    <w:lsdException w:name="Medium List 2" w:semiHidden="0" w:uiPriority="66" w:unhideWhenUsed="0"/>
-    <w:lsdException w:name="Medium Grid 1" w:semiHidden="0" w:uiPriority="67" w:unhideWhenUsed="0"/>
-    <w:lsdException w:name="Medium Grid 2" w:semiHidden="0" w:uiPriority="68" w:unhideWhenUsed="0"/>
-    <w:lsdException w:name="Medium Grid 3" w:semiHidden="0" w:uiPriority="69" w:unhideWhenUsed="0"/>
-    <w:lsdException w:name="Dark List" w:semiHidden="0" w:uiPriority="70" w:unhideWhenUsed="0"/>
-    <w:lsdException w:name="Colorful Shading" w:semiHidden="0" w:uiPriority="71" w:unhideWhenUsed="0"/>
-    <w:lsdException w:name="Colorful List" w:semiHidden="0" w:uiPriority="72" w:unhideWhenUsed="0"/>
-    <w:lsdException w:name="Colorful Grid" w:semiHidden="0" w:uiPriority="73" w:unhideWhenUsed="0"/>
-    <w:lsdException w:name="Light Shading Accent 1" w:semiHidden="0" w:uiPriority="60" w:unhideWhenUsed="0"/>
-    <w:lsdException w:name="Light List Accent 1" w:semiHidden="0" w:uiPriority="61" w:unhideWhenUsed="0"/>
-    <w:lsdException w:name="Light Grid Accent 1" w:semiHidden="0" w:uiPriority="62" w:unhideWhenUsed="0"/>
-    <w:lsdException w:name="Medium Shading 1 Accent 1" w:semiHidden="0" w:uiPriority="63" w:unhideWhenUsed="0"/>
-    <w:lsdException w:name="Medium Shading 2 Accent 1" w:semiHidden="0" w:uiPriority="64" w:unhideWhenUsed="0"/>
-    <w:lsdException w:name="Medium List 1 Accent 1" w:semiHidden="0" w:uiPriority="65" w:unhideWhenUsed="0"/>
-    <w:lsdException w:name="Revision" w:unhideWhenUsed="0"/>
-    <w:lsdException w:name="List Paragraph" w:semiHidden="0" w:uiPriority="34" w:unhideWhenUsed="0" w:qFormat="1"/>
-    <w:lsdException w:name="Quote" w:semiHidden="0" w:uiPriority="29" w:unhideWhenUsed="0" w:qFormat="1"/>
-    <w:lsdException w:name="Intense Quote" w:semiHidden="0" w:uiPriority="30" w:unhideWhenUsed="0" w:qFormat="1"/>
-    <w:lsdException w:name="Medium List 2 Accent 1" w:semiHidden="0" w:uiPriority="66" w:unhideWhenUsed="0"/>
-    <w:lsdException w:name="Medium Grid 1 Accent 1" w:semiHidden="0" w:uiPriority="67" w:unhideWhenUsed="0"/>
-    <w:lsdException w:name="Medium Grid 2 Accent 1" w:semiHidden="0" w:uiPriority="68" w:unhideWhenUsed="0"/>
-    <w:lsdException w:name="Medium Grid 3 Accent 1" w:semiHidden="0" w:uiPriority="69" w:unhideWhenUsed="0"/>
-    <w:lsdException w:name="Dark List Accent 1" w:semiHidden="0" w:uiPriority="70" w:unhideWhenUsed="0"/>
-    <w:lsdException w:name="Colorful Shading Accent 1" w:semiHidden="0" w:uiPriority="71" w:unhideWhenUsed="0"/>
-    <w:lsdException w:name="Colorful List Accent 1" w:semiHidden="0" w:uiPriority="72" w:unhideWhenUsed="0"/>
-    <w:lsdException w:name="Colorful Grid Accent 1" w:semiHidden="0" w:uiPriority="73" w:unhideWhenUsed="0"/>
-    <w:lsdException w:name="Light Shading Accent 2" w:semiHidden="0" w:uiPriority="60" w:unhideWhenUsed="0"/>
-    <w:lsdException w:name="Light List Accent 2" w:semiHidden="0" w:uiPriority="61" w:unhideWhenUsed="0"/>
-    <w:lsdException w:name="Light Grid Accent 2" w:semiHidden="0" w:uiPriority="62" w:unhideWhenUsed="0"/>
-    <w:lsdException w:name="Medium Shading 1 Accent 2" w:semiHidden="0" w:uiPriority="63" w:unhideWhenUsed="0"/>
-    <w:lsdException w:name="Medium Shading 2 Accent 2" w:semiHidden="0" w:uiPriority="64" w:unhideWhenUsed="0"/>
-    <w:lsdException w:name="Medium List 1 Accent 2" w:semiHidden="0" w:uiPriority="65" w:unhideWhenUsed="0"/>
-    <w:lsdException w:name="Medium List 2 Accent 2" w:semiHidden="0" w:uiPriority="66" w:unhideWhenUsed="0"/>
-    <w:lsdException w:name="Medium Grid 1 Accent 2" w:semiHidden="0" w:uiPriority="67" w:unhideWhenUsed="0"/>
-    <w:lsdException w:name="Medium Grid 2 Accent 2" w:semiHidden="0" w:uiPriority="68" w:unhideWhenUsed="0"/>
-    <w:lsdException w:name="Medium Grid 3 Accent 2" w:semiHidden="0" w:uiPriority="69" w:unhideWhenUsed="0"/>
-    <w:lsdException w:name="Dark List Accent 2" w:semiHidden="0" w:uiPriority="70" w:unhideWhenUsed="0"/>
-    <w:lsdException w:name="Colorful Shading Accent 2" w:semiHidden="0" w:uiPriority="71" w:unhideWhenUsed="0"/>
-    <w:lsdException w:name="Colorful List Accent 2" w:semiHidden="0" w:uiPriority="72" w:unhideWhenUsed="0"/>
-    <w:lsdException w:name="Colorful Grid Accent 2" w:semiHidden="0" w:uiPriority="73" w:unhideWhenUsed="0"/>
-    <w:lsdException w:name="Light Shading Accent 3" w:semiHidden="0" w:uiPriority="60" w:unhideWhenUsed="0"/>
-    <w:lsdException w:name="Light List Accent 3" w:semiHidden="0" w:uiPriority="61" w:unhideWhenUsed="0"/>
-    <w:lsdException w:name="Light Grid Accent 3" w:semiHidden="0" w:uiPriority="62" w:unhideWhenUsed="0"/>
-    <w:lsdException w:name="Medium Shading 1 Accent 3" w:semiHidden="0" w:uiPriority="63" w:unhideWhenUsed="0"/>
-    <w:lsdException w:name="Medium Shading 2 Accent 3" w:semiHidden="0" w:uiPriority="64" w:unhideWhenUsed="0"/>
-    <w:lsdException w:name="Medium List 1 Accent 3" w:semiHidden="0" w:uiPriority="65" w:unhideWhenUsed="0"/>
-    <w:lsdException w:name="Medium List 2 Accent 3" w:semiHidden="0" w:uiPriority="66" w:unhideWhenUsed="0"/>
-    <w:lsdException w:name="Medium Grid 1 Accent 3" w:semiHidden="0" w:uiPriority="67" w:unhideWhenUsed="0"/>
-    <w:lsdException w:name="Medium Grid 2 Accent 3" w:semiHidden="0" w:uiPriority="68" w:unhideWhenUsed="0"/>
-    <w:lsdException w:name="Medium Grid 3 Accent 3" w:semiHidden="0" w:uiPriority="69" w:unhideWhenUsed="0"/>
-    <w:lsdException w:name="Dark List Accent 3" w:semiHidden="0" w:uiPriority="70" w:unhideWhenUsed="0"/>
-    <w:lsdException w:name="Colorful Shading Accent 3" w:semiHidden="0" w:uiPriority="71" w:unhideWhenUsed="0"/>
-    <w:lsdException w:name="Colorful List Accent 3" w:semiHidden="0" w:uiPriority="72" w:unhideWhenUsed="0"/>
-    <w:lsdException w:name="Colorful Grid Accent 3" w:semiHidden="0" w:uiPriority="73" w:unhideWhenUsed="0"/>
-    <w:lsdException w:name="Light Shading Accent 4" w:semiHidden="0" w:uiPriority="60" w:unhideWhenUsed="0"/>
-    <w:lsdException w:name="Light List Accent 4" w:semiHidden="0" w:uiPriority="61" w:unhideWhenUsed="0"/>
-    <w:lsdException w:name="Light Grid Accent 4" w:semiHidden="0" w:uiPriority="62" w:unhideWhenUsed="0"/>
-    <w:lsdException w:name="Medium Shading 1 Accent 4" w:semiHidden="0" w:uiPriority="63" w:unhideWhenUsed="0"/>
-    <w:lsdException w:name="Medium Shading 2 Accent 4" w:semiHidden="0" w:uiPriority="64" w:unhideWhenUsed="0"/>
-    <w:lsdException w:name="Medium List 1 Accent 4" w:semiHidden="0" w:uiPriority="65" w:unhideWhenUsed="0"/>
-    <w:lsdException w:name="Medium List 2 Accent 4" w:semiHidden="0" w:uiPriority="66" w:unhideWhenUsed="0"/>
-    <w:lsdException w:name="Medium Grid 1 Accent 4" w:semiHidden="0" w:uiPriority="67" w:unhideWhenUsed="0"/>
-    <w:lsdException w:name="Medium Grid 2 Accent 4" w:semiHidden="0" w:uiPriority="68" w:unhideWhenUsed="0"/>
-    <w:lsdException w:name="Medium Grid 3 Accent 4" w:semiHidden="0" w:uiPriority="69" w:unhideWhenUsed="0"/>
-    <w:lsdException w:name="Dark List Accent 4" w:semiHidden="0" w:uiPriority="70" w:unhideWhenUsed="0"/>
-    <w:lsdException w:name="Colorful Shading Accent 4" w:semiHidden="0" w:uiPriority="71" w:unhideWhenUsed="0"/>
-    <w:lsdException w:name="Colorful List Accent 4" w:semiHidden="0" w:uiPriority="72" w:unhideWhenUsed="0"/>
-    <w:lsdException w:name="Colorful Grid Accent 4" w:semiHidden="0" w:uiPriority="73" w:unhideWhenUsed="0"/>
-    <w:lsdException w:name="Light Shading Accent 5" w:semiHidden="0" w:uiPriority="60" w:unhideWhenUsed="0"/>
-    <w:lsdException w:name="Light List Accent 5" w:semiHidden="0" w:uiPriority="61" w:unhideWhenUsed="0"/>
-    <w:lsdException w:name="Light Grid Accent 5" w:semiHidden="0" w:uiPriority="62" w:unhideWhenUsed="0"/>
-    <w:lsdException w:name="Medium Shading 1 Accent 5" w:semiHidden="0" w:uiPriority="63" w:unhideWhenUsed="0"/>
-    <w:lsdException w:name="Medium Shading 2 Accent 5" w:semiHidden="0" w:uiPriority="64" w:unhideWhenUsed="0"/>
-    <w:lsdException w:name="Medium List 1 Accent 5" w:semiHidden="0" w:uiPriority="65" w:unhideWhenUsed="0"/>
-    <w:lsdException w:name="Medium List 2 Accent 5" w:semiHidden="0" w:uiPriority="66" w:unhideWhenUsed="0"/>
-    <w:lsdException w:name="Medium Grid 1 Accent 5" w:semiHidden="0" w:uiPriority="67" w:unhideWhenUsed="0"/>
-    <w:lsdException w:name="Medium Grid 2 Accent 5" w:semiHidden="0" w:uiPriority="68" w:unhideWhenUsed="0"/>
-    <w:lsdException w:name="Medium Grid 3 Accent 5" w:semiHidden="0" w:uiPriority="69" w:unhideWhenUsed="0"/>
-    <w:lsdException w:name="Dark List Accent 5" w:semiHidden="0" w:uiPriority="70" w:unhideWhenUsed="0"/>
-    <w:lsdException w:name="Colorful Shading Accent 5" w:semiHidden="0" w:uiPriority="71" w:unhideWhenUsed="0"/>
-    <w:lsdException w:name="Colorful List Accent 5" w:semiHidden="0" w:uiPriority="72" w:unhideWhenUsed="0"/>
-    <w:lsdException w:name="Colorful Grid Accent 5" w:semiHidden="0" w:uiPriority="73" w:unhideWhenUsed="0"/>
-    <w:lsdException w:name="Light Shading Accent 6" w:semiHidden="0" w:uiPriority="60" w:unhideWhenUsed="0"/>
-    <w:lsdException w:name="Light List Accent 6" w:semiHidden="0" w:uiPriority="61" w:unhideWhenUsed="0"/>
-    <w:lsdException w:name="Light Grid Accent 6" w:semiHidden="0" w:uiPriority="62" w:unhideWhenUsed="0"/>
-    <w:lsdException w:name="Medium Shading 1 Accent 6" w:semiHidden="0" w:uiPriority="63" w:unhideWhenUsed="0"/>
-    <w:lsdException w:name="Medium Shading 2 Accent 6" w:semiHidden="0" w:uiPriority="64" w:unhideWhenUsed="0"/>
-    <w:lsdException w:name="Medium List 1 Accent 6" w:semiHidden="0" w:uiPriority="65" w:unhideWhenUsed="0"/>
-    <w:lsdException w:name="Medium List 2 Accent 6" w:semiHidden="0" w:uiPriority="66" w:unhideWhenUsed="0"/>
-    <w:lsdException w:name="Medium Grid 1 Accent 6" w:semiHidden="0" w:uiPriority="67" w:unhideWhenUsed="0"/>
-    <w:lsdException w:name="Medium Grid 2 Accent 6" w:semiHidden="0" w:uiPriority="68" w:unhideWhenUsed="0"/>
-    <w:lsdException w:name="Medium Grid 3 Accent 6" w:semiHidden="0" w:uiPriority="69" w:unhideWhenUsed="0"/>
-    <w:lsdException w:name="Dark List Accent 6" w:semiHidden="0" w:uiPriority="70" w:unhideWhenUsed="0"/>
-    <w:lsdException w:name="Colorful Shading Accent 6" w:semiHidden="0" w:uiPriority="71" w:unhideWhenUsed="0"/>
-    <w:lsdException w:name="Colorful List Accent 6" w:semiHidden="0" w:uiPriority="72" w:unhideWhenUsed="0"/>
-    <w:lsdException w:name="Colorful Grid Accent 6" w:semiHidden="0" w:uiPriority="73" w:unhideWhenUsed="0"/>
-    <w:lsdException w:name="Subtle Emphasis" w:semiHidden="0" w:uiPriority="19" w:unhideWhenUsed="0" w:qFormat="1"/>
-    <w:lsdException w:name="Intense Emphasis" w:semiHidden="0" w:uiPriority="21" w:unhideWhenUsed="0" w:qFormat="1"/>
-    <w:lsdException w:name="Subtle Reference" w:semiHidden="0" w:uiPriority="31" w:unhideWhenUsed="0" w:qFormat="1"/>
-    <w:lsdException w:name="Intense Reference" w:semiHidden="0" w:uiPriority="32" w:unhideWhenUsed="0" w:qFormat="1"/>
-    <w:lsdException w:name="Book Title" w:semiHidden="0" w:uiPriority="33" w:unhideWhenUsed="0" w:qFormat="1"/>
-    <w:lsdException w:name="Bibliography" w:uiPriority="37"/>
-    <w:lsdException w:name="TOC Heading" w:uiPriority="39" w:qFormat="1"/>
+  <w:latentStyles w:defLockedState="0" w:defUIPriority="99" w:defSemiHidden="0" w:defUnhideWhenUsed="0" w:defQFormat="0" w:count="375">
+    <w:lsdException w:name="Normal" w:uiPriority="0" w:qFormat="1"/>
+    <w:lsdException w:name="heading 1" w:uiPriority="9" w:qFormat="1"/>
+    <w:lsdException w:name="heading 2" w:semiHidden="1" w:uiPriority="9" w:unhideWhenUsed="1" w:qFormat="1"/>
+    <w:lsdException w:name="heading 3" w:semiHidden="1" w:uiPriority="9" w:unhideWhenUsed="1" w:qFormat="1"/>
+    <w:lsdException w:name="heading 4" w:semiHidden="1" w:uiPriority="9" w:unhideWhenUsed="1" w:qFormat="1"/>
+    <w:lsdException w:name="heading 5" w:semiHidden="1" w:uiPriority="9" w:unhideWhenUsed="1" w:qFormat="1"/>
+    <w:lsdException w:name="heading 6" w:semiHidden="1" w:uiPriority="9" w:unhideWhenUsed="1" w:qFormat="1"/>
+    <w:lsdException w:name="heading 7" w:semiHidden="1" w:uiPriority="9" w:unhideWhenUsed="1" w:qFormat="1"/>
+    <w:lsdException w:name="heading 8" w:semiHidden="1" w:uiPriority="9" w:unhideWhenUsed="1" w:qFormat="1"/>
+    <w:lsdException w:name="heading 9" w:semiHidden="1" w:uiPriority="9" w:unhideWhenUsed="1" w:qFormat="1"/>
+    <w:lsdException w:name="index 1" w:semiHidden="1" w:unhideWhenUsed="1"/>
+    <w:lsdException w:name="index 2" w:semiHidden="1" w:unhideWhenUsed="1"/>
+    <w:lsdException w:name="index 3" w:semiHidden="1" w:unhideWhenUsed="1"/>
+    <w:lsdException w:name="index 4" w:semiHidden="1" w:unhideWhenUsed="1"/>
+    <w:lsdException w:name="index 5" w:semiHidden="1" w:unhideWhenUsed="1"/>
+    <w:lsdException w:name="index 6" w:semiHidden="1" w:unhideWhenUsed="1"/>
+    <w:lsdException w:name="index 7" w:semiHidden="1" w:unhideWhenUsed="1"/>
+    <w:lsdException w:name="index 8" w:semiHidden="1" w:unhideWhenUsed="1"/>
+    <w:lsdException w:name="index 9" w:semiHidden="1" w:unhideWhenUsed="1"/>
+    <w:lsdException w:name="toc 1" w:semiHidden="1" w:uiPriority="39" w:unhideWhenUsed="1"/>
+    <w:lsdException w:name="toc 2" w:semiHidden="1" w:uiPriority="39" w:unhideWhenUsed="1"/>
+    <w:lsdException w:name="toc 3" w:semiHidden="1" w:uiPriority="39" w:unhideWhenUsed="1"/>
+    <w:lsdException w:name="toc 4" w:semiHidden="1" w:uiPriority="39" w:unhideWhenUsed="1"/>
+    <w:lsdException w:name="toc 5" w:semiHidden="1" w:uiPriority="39" w:unhideWhenUsed="1"/>
+    <w:lsdException w:name="toc 6" w:semiHidden="1" w:uiPriority="39" w:unhideWhenUsed="1"/>
+    <w:lsdException w:name="toc 7" w:semiHidden="1" w:uiPriority="39" w:unhideWhenUsed="1"/>
+    <w:lsdException w:name="toc 8" w:semiHidden="1" w:uiPriority="39" w:unhideWhenUsed="1"/>
+    <w:lsdException w:name="toc 9" w:semiHidden="1" w:uiPriority="39" w:unhideWhenUsed="1"/>
+    <w:lsdException w:name="Normal Indent" w:semiHidden="1" w:unhideWhenUsed="1"/>
+    <w:lsdException w:name="footnote text" w:semiHidden="1" w:unhideWhenUsed="1"/>
+    <w:lsdException w:name="annotation text" w:semiHidden="1" w:unhideWhenUsed="1"/>
+    <w:lsdException w:name="header" w:semiHidden="1" w:unhideWhenUsed="1"/>
+    <w:lsdException w:name="footer" w:semiHidden="1" w:unhideWhenUsed="1"/>
+    <w:lsdException w:name="index heading" w:semiHidden="1" w:unhideWhenUsed="1"/>
+    <w:lsdException w:name="caption" w:semiHidden="1" w:uiPriority="35" w:unhideWhenUsed="1" w:qFormat="1"/>
+    <w:lsdException w:name="table of figures" w:semiHidden="1" w:unhideWhenUsed="1"/>
+    <w:lsdException w:name="envelope address" w:semiHidden="1" w:unhideWhenUsed="1"/>
+    <w:lsdException w:name="envelope return" w:semiHidden="1" w:unhideWhenUsed="1"/>
+    <w:lsdException w:name="footnote reference" w:semiHidden="1" w:unhideWhenUsed="1"/>
+    <w:lsdException w:name="annotation reference" w:semiHidden="1" w:unhideWhenUsed="1"/>
+    <w:lsdException w:name="line number" w:semiHidden="1" w:unhideWhenUsed="1"/>
+    <w:lsdException w:name="page number" w:semiHidden="1" w:unhideWhenUsed="1"/>
+    <w:lsdException w:name="endnote reference" w:semiHidden="1" w:unhideWhenUsed="1"/>
+    <w:lsdException w:name="endnote text" w:semiHidden="1" w:unhideWhenUsed="1"/>
+    <w:lsdException w:name="table of authorities" w:semiHidden="1" w:unhideWhenUsed="1"/>
+    <w:lsdException w:name="macro" w:semiHidden="1" w:unhideWhenUsed="1"/>
+    <w:lsdException w:name="toa heading" w:semiHidden="1" w:unhideWhenUsed="1"/>
+    <w:lsdException w:name="List" w:semiHidden="1" w:unhideWhenUsed="1"/>
+    <w:lsdException w:name="List Bullet" w:semiHidden="1" w:unhideWhenUsed="1"/>
+    <w:lsdException w:name="List Number" w:semiHidden="1" w:unhideWhenUsed="1"/>
+    <w:lsdException w:name="List 2" w:semiHidden="1" w:unhideWhenUsed="1"/>
+    <w:lsdException w:name="List 3" w:semiHidden="1" w:unhideWhenUsed="1"/>
+    <w:lsdException w:name="List 4" w:semiHidden="1" w:unhideWhenUsed="1"/>
+    <w:lsdException w:name="List 5" w:semiHidden="1" w:unhideWhenUsed="1"/>
+    <w:lsdException w:name="List Bullet 2" w:semiHidden="1" w:unhideWhenUsed="1"/>
+    <w:lsdException w:name="List Bullet 3" w:semiHidden="1" w:unhideWhenUsed="1"/>
+    <w:lsdException w:name="List Bullet 4" w:semiHidden="1" w:unhideWhenUsed="1"/>
+    <w:lsdException w:name="List Bullet 5" w:semiHidden="1" w:unhideWhenUsed="1"/>
+    <w:lsdException w:name="List Number 2" w:semiHidden="1" w:unhideWhenUsed="1"/>
+    <w:lsdException w:name="List Number 3" w:semiHidden="1" w:unhideWhenUsed="1"/>
+    <w:lsdException w:name="List Number 4" w:semiHidden="1" w:unhideWhenUsed="1"/>
+    <w:lsdException w:name="List Number 5" w:semiHidden="1" w:unhideWhenUsed="1"/>
+    <w:lsdException w:name="Title" w:uiPriority="10" w:qFormat="1"/>
+    <w:lsdException w:name="Closing" w:semiHidden="1" w:unhideWhenUsed="1"/>
+    <w:lsdException w:name="Signature" w:semiHidden="1" w:unhideWhenUsed="1"/>
+    <w:lsdException w:name="Default Paragraph Font" w:semiHidden="1" w:uiPriority="1" w:unhideWhenUsed="1"/>
+    <w:lsdException w:name="Body Text" w:semiHidden="1" w:unhideWhenUsed="1"/>
+    <w:lsdException w:name="Body Text Indent" w:semiHidden="1" w:unhideWhenUsed="1"/>
+    <w:lsdException w:name="List Continue" w:semiHidden="1" w:unhideWhenUsed="1"/>
+    <w:lsdException w:name="List Continue 2" w:semiHidden="1" w:unhideWhenUsed="1"/>
+    <w:lsdException w:name="List Continue 3" w:semiHidden="1" w:unhideWhenUsed="1"/>
+    <w:lsdException w:name="List Continue 4" w:semiHidden="1" w:unhideWhenUsed="1"/>
+    <w:lsdException w:name="List Continue 5" w:semiHidden="1" w:unhideWhenUsed="1"/>
+    <w:lsdException w:name="Message Header" w:semiHidden="1" w:unhideWhenUsed="1"/>
+    <w:lsdException w:name="Subtitle" w:uiPriority="11" w:qFormat="1"/>
+    <w:lsdException w:name="Salutation" w:semiHidden="1" w:unhideWhenUsed="1"/>
+    <w:lsdException w:name="Date" w:semiHidden="1" w:unhideWhenUsed="1"/>
+    <w:lsdException w:name="Body Text First Indent" w:semiHidden="1" w:unhideWhenUsed="1"/>
+    <w:lsdException w:name="Body Text First Indent 2" w:semiHidden="1" w:unhideWhenUsed="1"/>
+    <w:lsdException w:name="Note Heading" w:semiHidden="1" w:unhideWhenUsed="1"/>
+    <w:lsdException w:name="Body Text 2" w:semiHidden="1" w:unhideWhenUsed="1"/>
+    <w:lsdException w:name="Body Text 3" w:semiHidden="1" w:unhideWhenUsed="1"/>
+    <w:lsdException w:name="Body Text Indent 2" w:semiHidden="1" w:unhideWhenUsed="1"/>
+    <w:lsdException w:name="Body Text Indent 3" w:semiHidden="1" w:unhideWhenUsed="1"/>
+    <w:lsdException w:name="Block Text" w:semiHidden="1" w:unhideWhenUsed="1"/>
+    <w:lsdException w:name="Hyperlink" w:semiHidden="1" w:unhideWhenUsed="1"/>
+    <w:lsdException w:name="FollowedHyperlink" w:semiHidden="1" w:unhideWhenUsed="1"/>
+    <w:lsdException w:name="Strong" w:uiPriority="22" w:qFormat="1"/>
+    <w:lsdException w:name="Emphasis" w:uiPriority="20" w:qFormat="1"/>
+    <w:lsdException w:name="Document Map" w:semiHidden="1" w:unhideWhenUsed="1"/>
+    <w:lsdException w:name="Plain Text" w:semiHidden="1" w:unhideWhenUsed="1"/>
+    <w:lsdException w:name="E-mail Signature" w:semiHidden="1" w:unhideWhenUsed="1"/>
+    <w:lsdException w:name="HTML Top of Form" w:semiHidden="1" w:unhideWhenUsed="1"/>
+    <w:lsdException w:name="HTML Bottom of Form" w:semiHidden="1" w:unhideWhenUsed="1"/>
+    <w:lsdException w:name="Normal (Web)" w:semiHidden="1" w:unhideWhenUsed="1"/>
+    <w:lsdException w:name="HTML Acronym" w:semiHidden="1" w:unhideWhenUsed="1"/>
+    <w:lsdException w:name="HTML Address" w:semiHidden="1" w:unhideWhenUsed="1"/>
+    <w:lsdException w:name="HTML Cite" w:semiHidden="1" w:unhideWhenUsed="1"/>
+    <w:lsdException w:name="HTML Code" w:semiHidden="1" w:unhideWhenUsed="1"/>
+    <w:lsdException w:name="HTML Definition" w:semiHidden="1" w:unhideWhenUsed="1"/>
+    <w:lsdException w:name="HTML Keyboard" w:semiHidden="1" w:unhideWhenUsed="1"/>
+    <w:lsdException w:name="HTML Preformatted" w:semiHidden="1" w:unhideWhenUsed="1"/>
+    <w:lsdException w:name="HTML Sample" w:semiHidden="1" w:unhideWhenUsed="1"/>
+    <w:lsdException w:name="HTML Typewriter" w:semiHidden="1" w:unhideWhenUsed="1"/>
+    <w:lsdException w:name="HTML Variable" w:semiHidden="1" w:unhideWhenUsed="1"/>
+    <w:lsdException w:name="Normal Table" w:semiHidden="1" w:unhideWhenUsed="1"/>
+    <w:lsdException w:name="annotation subject" w:semiHidden="1" w:unhideWhenUsed="1"/>
+    <w:lsdException w:name="No List" w:semiHidden="1" w:unhideWhenUsed="1"/>
+    <w:lsdException w:name="Outline List 1" w:semiHidden="1" w:unhideWhenUsed="1"/>
+    <w:lsdException w:name="Outline List 2" w:semiHidden="1" w:unhideWhenUsed="1"/>
+    <w:lsdException w:name="Outline List 3" w:semiHidden="1" w:unhideWhenUsed="1"/>
+    <w:lsdException w:name="Table Simple 1" w:semiHidden="1" w:unhideWhenUsed="1"/>
+    <w:lsdException w:name="Table Simple 2" w:semiHidden="1" w:unhideWhenUsed="1"/>
+    <w:lsdException w:name="Table Simple 3" w:semiHidden="1" w:unhideWhenUsed="1"/>
+    <w:lsdException w:name="Table Classic 1" w:semiHidden="1" w:unhideWhenUsed="1"/>
+    <w:lsdException w:name="Table Classic 2" w:semiHidden="1" w:unhideWhenUsed="1"/>
+    <w:lsdException w:name="Table Classic 3" w:semiHidden="1" w:unhideWhenUsed="1"/>
+    <w:lsdException w:name="Table Classic 4" w:semiHidden="1" w:unhideWhenUsed="1"/>
+    <w:lsdException w:name="Table Colorful 1" w:semiHidden="1" w:unhideWhenUsed="1"/>
+    <w:lsdException w:name="Table Colorful 2" w:semiHidden="1" w:unhideWhenUsed="1"/>
+    <w:lsdException w:name="Table Colorful 3" w:semiHidden="1" w:unhideWhenUsed="1"/>
+    <w:lsdException w:name="Table Columns 1" w:semiHidden="1" w:unhideWhenUsed="1"/>
+    <w:lsdException w:name="Table Columns 2" w:semiHidden="1" w:unhideWhenUsed="1"/>
+    <w:lsdException w:name="Table Columns 3" w:semiHidden="1" w:unhideWhenUsed="1"/>
+    <w:lsdException w:name="Table Columns 4" w:semiHidden="1" w:unhideWhenUsed="1"/>
+    <w:lsdException w:name="Table Columns 5" w:semiHidden="1" w:unhideWhenUsed="1"/>
+    <w:lsdException w:name="Table Grid 1" w:semiHidden="1" w:unhideWhenUsed="1"/>
+    <w:lsdException w:name="Table Grid 2" w:semiHidden="1" w:unhideWhenUsed="1"/>
+    <w:lsdException w:name="Table Grid 3" w:semiHidden="1" w:unhideWhenUsed="1"/>
+    <w:lsdException w:name="Table Grid 4" w:semiHidden="1" w:unhideWhenUsed="1"/>
+    <w:lsdException w:name="Table Grid 5" w:semiHidden="1" w:unhideWhenUsed="1"/>
+    <w:lsdException w:name="Table Grid 6" w:semiHidden="1" w:unhideWhenUsed="1"/>
+    <w:lsdException w:name="Table Grid 7" w:semiHidden="1" w:unhideWhenUsed="1"/>
+    <w:lsdException w:name="Table Grid 8" w:semiHidden="1" w:unhideWhenUsed="1"/>
+    <w:lsdException w:name="Table List 1" w:semiHidden="1" w:unhideWhenUsed="1"/>
+    <w:lsdException w:name="Table List 2" w:semiHidden="1" w:unhideWhenUsed="1"/>
+    <w:lsdException w:name="Table List 3" w:semiHidden="1" w:unhideWhenUsed="1"/>
+    <w:lsdException w:name="Table List 4" w:semiHidden="1" w:unhideWhenUsed="1"/>
+    <w:lsdException w:name="Table List 5" w:semiHidden="1" w:unhideWhenUsed="1"/>
+    <w:lsdException w:name="Table List 6" w:semiHidden="1" w:unhideWhenUsed="1"/>
+    <w:lsdException w:name="Table List 7" w:semiHidden="1" w:unhideWhenUsed="1"/>
+    <w:lsdException w:name="Table List 8" w:semiHidden="1" w:unhideWhenUsed="1"/>
+    <w:lsdException w:name="Table 3D effects 1" w:semiHidden="1" w:unhideWhenUsed="1"/>
+    <w:lsdException w:name="Table 3D effects 2" w:semiHidden="1" w:unhideWhenUsed="1"/>
+    <w:lsdException w:name="Table 3D effects 3" w:semiHidden="1" w:unhideWhenUsed="1"/>
+    <w:lsdException w:name="Table Contemporary" w:semiHidden="1" w:unhideWhenUsed="1"/>
+    <w:lsdException w:name="Table Elegant" w:semiHidden="1" w:unhideWhenUsed="1"/>
+    <w:lsdException w:name="Table Professional" w:semiHidden="1" w:unhideWhenUsed="1"/>
+    <w:lsdException w:name="Table Subtle 1" w:semiHidden="1" w:unhideWhenUsed="1"/>
+    <w:lsdException w:name="Table Subtle 2" w:semiHidden="1" w:unhideWhenUsed="1"/>
+    <w:lsdException w:name="Table Web 1" w:semiHidden="1" w:unhideWhenUsed="1"/>
+    <w:lsdException w:name="Table Web 2" w:semiHidden="1" w:unhideWhenUsed="1"/>
+    <w:lsdException w:name="Table Web 3" w:semiHidden="1" w:unhideWhenUsed="1"/>
+    <w:lsdException w:name="Balloon Text" w:semiHidden="1" w:unhideWhenUsed="1"/>
+    <w:lsdException w:name="Table Grid" w:semiHidden="1" w:uiPriority="59" w:unhideWhenUsed="1"/>
+    <w:lsdException w:name="Table Theme" w:semiHidden="1" w:unhideWhenUsed="1"/>
+    <w:lsdException w:name="Placeholder Text" w:semiHidden="1"/>
+    <w:lsdException w:name="No Spacing" w:uiPriority="1" w:qFormat="1"/>
+    <w:lsdException w:name="Light Shading" w:uiPriority="60"/>
+    <w:lsdException w:name="Light List" w:uiPriority="61"/>
+    <w:lsdException w:name="Light Grid" w:uiPriority="62"/>
+    <w:lsdException w:name="Medium Shading 1" w:uiPriority="63"/>
+    <w:lsdException w:name="Medium Shading 2" w:uiPriority="64"/>
+    <w:lsdException w:name="Medium List 1" w:uiPriority="65"/>
+    <w:lsdException w:name="Medium List 2" w:uiPriority="66"/>
+    <w:lsdException w:name="Medium Grid 1" w:uiPriority="67"/>
+    <w:lsdException w:name="Medium Grid 2" w:uiPriority="68"/>
+    <w:lsdException w:name="Medium Grid 3" w:uiPriority="69"/>
+    <w:lsdException w:name="Dark List" w:uiPriority="70"/>
+    <w:lsdException w:name="Colorful Shading" w:uiPriority="71"/>
+    <w:lsdException w:name="Colorful List" w:uiPriority="72"/>
+    <w:lsdException w:name="Colorful Grid" w:uiPriority="73"/>
+    <w:lsdException w:name="Light Shading Accent 1" w:uiPriority="60"/>
+    <w:lsdException w:name="Light List Accent 1" w:uiPriority="61"/>
+    <w:lsdException w:name="Light Grid Accent 1" w:uiPriority="62"/>
+    <w:lsdException w:name="Medium Shading 1 Accent 1" w:uiPriority="63"/>
+    <w:lsdException w:name="Medium Shading 2 Accent 1" w:uiPriority="64"/>
+    <w:lsdException w:name="Medium List 1 Accent 1" w:uiPriority="65"/>
+    <w:lsdException w:name="Revision" w:semiHidden="1"/>
+    <w:lsdException w:name="List Paragraph" w:uiPriority="34" w:qFormat="1"/>
+    <w:lsdException w:name="Quote" w:uiPriority="29" w:qFormat="1"/>
+    <w:lsdException w:name="Intense Quote" w:uiPriority="30" w:qFormat="1"/>
+    <w:lsdException w:name="Medium List 2 Accent 1" w:uiPriority="66"/>
+    <w:lsdException w:name="Medium Grid 1 Accent 1" w:uiPriority="67"/>
+    <w:lsdException w:name="Medium Grid 2 Accent 1" w:uiPriority="68"/>
+    <w:lsdException w:name="Medium Grid 3 Accent 1" w:uiPriority="69"/>
+    <w:lsdException w:name="Dark List Accent 1" w:uiPriority="70"/>
+    <w:lsdException w:name="Colorful Shading Accent 1" w:uiPriority="71"/>
+    <w:lsdException w:name="Colorful List Accent 1" w:uiPriority="72"/>
+    <w:lsdException w:name="Colorful Grid Accent 1" w:uiPriority="73"/>
+    <w:lsdException w:name="Light Shading Accent 2" w:uiPriority="60"/>
+    <w:lsdException w:name="Light List Accent 2" w:uiPriority="61"/>
+    <w:lsdException w:name="Light Grid Accent 2" w:uiPriority="62"/>
+    <w:lsdException w:name="Medium Shading 1 Accent 2" w:uiPriority="63"/>
+    <w:lsdException w:name="Medium Shading 2 Accent 2" w:uiPriority="64"/>
+    <w:lsdException w:name="Medium List 1 Accent 2" w:uiPriority="65"/>
+    <w:lsdException w:name="Medium List 2 Accent 2" w:uiPriority="66"/>
+    <w:lsdException w:name="Medium Grid 1 Accent 2" w:uiPriority="67"/>
+    <w:lsdException w:name="Medium Grid 2 Accent 2" w:uiPriority="68"/>
+    <w:lsdException w:name="Medium Grid 3 Accent 2" w:uiPriority="69"/>
+    <w:lsdException w:name="Dark List Accent 2" w:uiPriority="70"/>
+    <w:lsdException w:name="Colorful Shading Accent 2" w:uiPriority="71"/>
+    <w:lsdException w:name="Colorful List Accent 2" w:uiPriority="72"/>
+    <w:lsdException w:name="Colorful Grid Accent 2" w:uiPriority="73"/>
+    <w:lsdException w:name="Light Shading Accent 3" w:uiPriority="60"/>
+    <w:lsdException w:name="Light List Accent 3" w:uiPriority="61"/>
+    <w:lsdException w:name="Light Grid Accent 3" w:uiPriority="62"/>
+    <w:lsdException w:name="Medium Shading 1 Accent 3" w:uiPriority="63"/>
+    <w:lsdException w:name="Medium Shading 2 Accent 3" w:uiPriority="64"/>
+    <w:lsdException w:name="Medium List 1 Accent 3" w:uiPriority="65"/>
+    <w:lsdException w:name="Medium List 2 Accent 3" w:uiPriority="66"/>
+    <w:lsdException w:name="Medium Grid 1 Accent 3" w:uiPriority="67"/>
+    <w:lsdException w:name="Medium Grid 2 Accent 3" w:uiPriority="68"/>
+    <w:lsdException w:name="Medium Grid 3 Accent 3" w:uiPriority="69"/>
+    <w:lsdException w:name="Dark List Accent 3" w:uiPriority="70"/>
+    <w:lsdException w:name="Colorful Shading Accent 3" w:uiPriority="71"/>
+    <w:lsdException w:name="Colorful List Accent 3" w:uiPriority="72"/>
+    <w:lsdException w:name="Colorful Grid Accent 3" w:uiPriority="73"/>
+    <w:lsdException w:name="Light Shading Accent 4" w:uiPriority="60"/>
+    <w:lsdException w:name="Light List Accent 4" w:uiPriority="61"/>
+    <w:lsdException w:name="Light Grid Accent 4" w:uiPriority="62"/>
+    <w:lsdException w:name="Medium Shading 1 Accent 4" w:uiPriority="63"/>
+    <w:lsdException w:name="Medium Shading 2 Accent 4" w:uiPriority="64"/>
+    <w:lsdException w:name="Medium List 1 Accent 4" w:uiPriority="65"/>
+    <w:lsdException w:name="Medium List 2 Accent 4" w:uiPriority="66"/>
+    <w:lsdException w:name="Medium Grid 1 Accent 4" w:uiPriority="67"/>
+    <w:lsdException w:name="Medium Grid 2 Accent 4" w:uiPriority="68"/>
+    <w:lsdException w:name="Medium Grid 3 Accent 4" w:uiPriority="69"/>
+    <w:lsdException w:name="Dark List Accent 4" w:uiPriority="70"/>
+    <w:lsdException w:name="Colorful Shading Accent 4" w:uiPriority="71"/>
+    <w:lsdException w:name="Colorful List Accent 4" w:uiPriority="72"/>
+    <w:lsdException w:name="Colorful Grid Accent 4" w:uiPriority="73"/>
+    <w:lsdException w:name="Light Shading Accent 5" w:uiPriority="60"/>
+    <w:lsdException w:name="Light List Accent 5" w:uiPriority="61"/>
+    <w:lsdException w:name="Light Grid Accent 5" w:uiPriority="62"/>
+    <w:lsdException w:name="Medium Shading 1 Accent 5" w:uiPriority="63"/>
+    <w:lsdException w:name="Medium Shading 2 Accent 5" w:uiPriority="64"/>
+    <w:lsdException w:name="Medium List 1 Accent 5" w:uiPriority="65"/>
+    <w:lsdException w:name="Medium List 2 Accent 5" w:uiPriority="66"/>
+    <w:lsdException w:name="Medium Grid 1 Accent 5" w:uiPriority="67"/>
+    <w:lsdException w:name="Medium Grid 2 Accent 5" w:uiPriority="68"/>
+    <w:lsdException w:name="Medium Grid 3 Accent 5" w:uiPriority="69"/>
+    <w:lsdException w:name="Dark List Accent 5" w:uiPriority="70"/>
+    <w:lsdException w:name="Colorful Shading Accent 5" w:uiPriority="71"/>
+    <w:lsdException w:name="Colorful List Accent 5" w:uiPriority="72"/>
+    <w:lsdException w:name="Colorful Grid Accent 5" w:uiPriority="73"/>
+    <w:lsdException w:name="Light Shading Accent 6" w:uiPriority="60"/>
+    <w:lsdException w:name="Light List Accent 6" w:uiPriority="61"/>
+    <w:lsdException w:name="Light Grid Accent 6" w:uiPriority="62"/>
+    <w:lsdException w:name="Medium Shading 1 Accent 6" w:uiPriority="63"/>
+    <w:lsdException w:name="Medium Shading 2 Accent 6" w:uiPriority="64"/>
+    <w:lsdException w:name="Medium List 1 Accent 6" w:uiPriority="65"/>
+    <w:lsdException w:name="Medium List 2 Accent 6" w:uiPriority="66"/>
+    <w:lsdException w:name="Medium Grid 1 Accent 6" w:uiPriority="67"/>
+    <w:lsdException w:name="Medium Grid 2 Accent 6" w:uiPriority="68"/>
+    <w:lsdException w:name="Medium Grid 3 Accent 6" w:uiPriority="69"/>
+    <w:lsdException w:name="Dark List Accent 6" w:uiPriority="70"/>
+    <w:lsdException w:name="Colorful Shading Accent 6" w:uiPriority="71"/>
+    <w:lsdException w:name="Colorful List Accent 6" w:uiPriority="72"/>
+    <w:lsdException w:name="Colorful Grid Accent 6" w:uiPriority="73"/>
+    <w:lsdException w:name="Subtle Emphasis" w:uiPriority="19" w:qFormat="1"/>
+    <w:lsdException w:name="Intense Emphasis" w:uiPriority="21" w:qFormat="1"/>
+    <w:lsdException w:name="Subtle Reference" w:uiPriority="31" w:qFormat="1"/>
+    <w:lsdException w:name="Intense Reference" w:uiPriority="32" w:qFormat="1"/>
+    <w:lsdException w:name="Book Title" w:uiPriority="33" w:qFormat="1"/>
+    <w:lsdException w:name="Bibliography" w:semiHidden="1" w:uiPriority="37" w:unhideWhenUsed="1"/>
+    <w:lsdException w:name="TOC Heading" w:semiHidden="1" w:uiPriority="39" w:unhideWhenUsed="1" w:qFormat="1"/>
+    <w:lsdException w:name="Plain Table 1" w:uiPriority="41"/>
+    <w:lsdException w:name="Plain Table 2" w:uiPriority="42"/>
+    <w:lsdException w:name="Plain Table 3" w:uiPriority="43"/>
+    <w:lsdException w:name="Plain Table 4" w:uiPriority="44"/>
+    <w:lsdException w:name="Plain Table 5" w:uiPriority="45"/>
+    <w:lsdException w:name="Grid Table Light" w:uiPriority="40"/>
+    <w:lsdException w:name="Grid Table 1 Light" w:uiPriority="46"/>
+    <w:lsdException w:name="Grid Table 2" w:uiPriority="47"/>
+    <w:lsdException w:name="Grid Table 3" w:uiPriority="48"/>
+    <w:lsdException w:name="Grid Table 4" w:uiPriority="49"/>
+    <w:lsdException w:name="Grid Table 5 Dark" w:uiPriority="50"/>
+    <w:lsdException w:name="Grid Table 6 Colorful" w:uiPriority="51"/>
+    <w:lsdException w:name="Grid Table 7 Colorful" w:uiPriority="52"/>
+    <w:lsdException w:name="Grid Table 1 Light Accent 1" w:uiPriority="46"/>
+    <w:lsdException w:name="Grid Table 2 Accent 1" w:uiPriority="47"/>
+    <w:lsdException w:name="Grid Table 3 Accent 1" w:uiPriority="48"/>
+    <w:lsdException w:name="Grid Table 4 Accent 1" w:uiPriority="49"/>
+    <w:lsdException w:name="Grid Table 5 Dark Accent 1" w:uiPriority="50"/>
+    <w:lsdException w:name="Grid Table 6 Colorful Accent 1" w:uiPriority="51"/>
+    <w:lsdException w:name="Grid Table 7 Colorful Accent 1" w:uiPriority="52"/>
+    <w:lsdException w:name="Grid Table 1 Light Accent 2" w:uiPriority="46"/>
+    <w:lsdException w:name="Grid Table 2 Accent 2" w:uiPriority="47"/>
+    <w:lsdException w:name="Grid Table 3 Accent 2" w:uiPriority="48"/>
+    <w:lsdException w:name="Grid Table 4 Accent 2" w:uiPriority="49"/>
+    <w:lsdException w:name="Grid Table 5 Dark Accent 2" w:uiPriority="50"/>
+    <w:lsdException w:name="Grid Table 6 Colorful Accent 2" w:uiPriority="51"/>
+    <w:lsdException w:name="Grid Table 7 Colorful Accent 2" w:uiPriority="52"/>
+    <w:lsdException w:name="Grid Table 1 Light Accent 3" w:uiPriority="46"/>
+    <w:lsdException w:name="Grid Table 2 Accent 3" w:uiPriority="47"/>
+    <w:lsdException w:name="Grid Table 3 Accent 3" w:uiPriority="48"/>
+    <w:lsdException w:name="Grid Table 4 Accent 3" w:uiPriority="49"/>
+    <w:lsdException w:name="Grid Table 5 Dark Accent 3" w:uiPriority="50"/>
+    <w:lsdException w:name="Grid Table 6 Colorful Accent 3" w:uiPriority="51"/>
+    <w:lsdException w:name="Grid Table 7 Colorful Accent 3" w:uiPriority="52"/>
+    <w:lsdException w:name="Grid Table 1 Light Accent 4" w:uiPriority="46"/>
+    <w:lsdException w:name="Grid Table 2 Accent 4" w:uiPriority="47"/>
+    <w:lsdException w:name="Grid Table 3 Accent 4" w:uiPriority="48"/>
+    <w:lsdException w:name="Grid Table 4 Accent 4" w:uiPriority="49"/>
+    <w:lsdException w:name="Grid Table 5 Dark Accent 4" w:uiPriority="50"/>
+    <w:lsdException w:name="Grid Table 6 Colorful Accent 4" w:uiPriority="51"/>
+    <w:lsdException w:name="Grid Table 7 Colorful Accent 4" w:uiPriority="52"/>
+    <w:lsdException w:name="Grid Table 1 Light Accent 5" w:uiPriority="46"/>
+    <w:lsdException w:name="Grid Table 2 Accent 5" w:uiPriority="47"/>
+    <w:lsdException w:name="Grid Table 3 Accent 5" w:uiPriority="48"/>
+    <w:lsdException w:name="Grid Table 4 Accent 5" w:uiPriority="49"/>
+    <w:lsdException w:name="Grid Table 5 Dark Accent 5" w:uiPriority="50"/>
+    <w:lsdException w:name="Grid Table 6 Colorful Accent 5" w:uiPriority="51"/>
+    <w:lsdException w:name="Grid Table 7 Colorful Accent 5" w:uiPriority="52"/>
+    <w:lsdException w:name="Grid Table 1 Light Accent 6" w:uiPriority="46"/>
+    <w:lsdException w:name="Grid Table 2 Accent 6" w:uiPriority="47"/>
+    <w:lsdException w:name="Grid Table 3 Accent 6" w:uiPriority="48"/>
+    <w:lsdException w:name="Grid Table 4 Accent 6" w:uiPriority="49"/>
+    <w:lsdException w:name="Grid Table 5 Dark Accent 6" w:uiPriority="50"/>
+    <w:lsdException w:name="Grid Table 6 Colorful Accent 6" w:uiPriority="51"/>
+    <w:lsdException w:name="Grid Table 7 Colorful Accent 6" w:uiPriority="52"/>
+    <w:lsdException w:name="List Table 1 Light" w:uiPriority="46"/>
+    <w:lsdException w:name="List Table 2" w:uiPriority="47"/>
+    <w:lsdException w:name="List Table 3" w:uiPriority="48"/>
+    <w:lsdException w:name="List Table 4" w:uiPriority="49"/>
+    <w:lsdException w:name="List Table 5 Dark" w:uiPriority="50"/>
+    <w:lsdException w:name="List Table 6 Colorful" w:uiPriority="51"/>
+    <w:lsdException w:name="List Table 7 Colorful" w:uiPriority="52"/>
+    <w:lsdException w:name="List Table 1 Light Accent 1" w:uiPriority="46"/>
+    <w:lsdException w:name="List Table 2 Accent 1" w:uiPriority="47"/>
+    <w:lsdException w:name="List Table 3 Accent 1" w:uiPriority="48"/>
+    <w:lsdException w:name="List Table 4 Accent 1" w:uiPriority="49"/>
+    <w:lsdException w:name="List Table 5 Dark Accent 1" w:uiPriority="50"/>
+    <w:lsdException w:name="List Table 6 Colorful Accent 1" w:uiPriority="51"/>
+    <w:lsdException w:name="List Table 7 Colorful Accent 1" w:uiPriority="52"/>
+    <w:lsdException w:name="List Table 1 Light Accent 2" w:uiPriority="46"/>
+    <w:lsdException w:name="List Table 2 Accent 2" w:uiPriority="47"/>
+    <w:lsdException w:name="List Table 3 Accent 2" w:uiPriority="48"/>
+    <w:lsdException w:name="List Table 4 Accent 2" w:uiPriority="49"/>
+    <w:lsdException w:name="List Table 5 Dark Accent 2" w:uiPriority="50"/>
+    <w:lsdException w:name="List Table 6 Colorful Accent 2" w:uiPriority="51"/>
+    <w:lsdException w:name="List Table 7 Colorful Accent 2" w:uiPriority="52"/>
+    <w:lsdException w:name="List Table 1 Light Accent 3" w:uiPriority="46"/>
+    <w:lsdException w:name="List Table 2 Accent 3" w:uiPriority="47"/>
+    <w:lsdException w:name="List Table 3 Accent 3" w:uiPriority="48"/>
+    <w:lsdException w:name="List Table 4 Accent 3" w:uiPriority="49"/>
+    <w:lsdException w:name="List Table 5 Dark Accent 3" w:uiPriority="50"/>
+    <w:lsdException w:name="List Table 6 Colorful Accent 3" w:uiPriority="51"/>
+    <w:lsdException w:name="List Table 7 Colorful Accent 3" w:uiPriority="52"/>
+    <w:lsdException w:name="List Table 1 Light Accent 4" w:uiPriority="46"/>
+    <w:lsdException w:name="List Table 2 Accent 4" w:uiPriority="47"/>
+    <w:lsdException w:name="List Table 3 Accent 4" w:uiPriority="48"/>
+    <w:lsdException w:name="List Table 4 Accent 4" w:uiPriority="49"/>
+    <w:lsdException w:name="List Table 5 Dark Accent 4" w:uiPriority="50"/>
+    <w:lsdException w:name="List Table 6 Colorful Accent 4" w:uiPriority="51"/>
+    <w:lsdException w:name="List Table 7 Colorful Accent 4" w:uiPriority="52"/>
+    <w:lsdException w:name="List Table 1 Light Accent 5" w:uiPriority="46"/>
+    <w:lsdException w:name="List Table 2 Accent 5" w:uiPriority="47"/>
+    <w:lsdException w:name="List Table 3 Accent 5" w:uiPriority="48"/>
+    <w:lsdException w:name="List Table 4 Accent 5" w:uiPriority="49"/>
+    <w:lsdException w:name="List Table 5 Dark Accent 5" w:uiPriority="50"/>
+    <w:lsdException w:name="List Table 6 Colorful Accent 5" w:uiPriority="51"/>
+    <w:lsdException w:name="List Table 7 Colorful Accent 5" w:uiPriority="52"/>
+    <w:lsdException w:name="List Table 1 Light Accent 6" w:uiPriority="46"/>
+    <w:lsdException w:name="List Table 2 Accent 6" w:uiPriority="47"/>
+    <w:lsdException w:name="List Table 3 Accent 6" w:uiPriority="48"/>
+    <w:lsdException w:name="List Table 4 Accent 6" w:uiPriority="49"/>
+    <w:lsdException w:name="List Table 5 Dark Accent 6" w:uiPriority="50"/>
+    <w:lsdException w:name="List Table 6 Colorful Accent 6" w:uiPriority="51"/>
+    <w:lsdException w:name="List Table 7 Colorful Accent 6" w:uiPriority="52"/>
+    <w:lsdException w:name="Mention" w:semiHidden="1" w:unhideWhenUsed="1"/>
+    <w:lsdException w:name="Smart Hyperlink" w:semiHidden="1" w:unhideWhenUsed="1"/>
+    <w:lsdException w:name="Hashtag" w:semiHidden="1" w:unhideWhenUsed="1"/>
+    <w:lsdException w:name="Unresolved Mention" w:semiHidden="1" w:unhideWhenUsed="1"/>
   </w:latentStyles>
   <w:style w:type="paragraph" w:default="1" w:styleId="Normal">
     <w:name w:val="Normal"/>
@@ -7966,7 +8039,6 @@
     <w:uiPriority w:val="59"/>
     <w:rsid w:val="005828D0"/>
     <w:tblPr>
-      <w:tblInd w:w="0" w:type="dxa"/>
       <w:tblBorders>
         <w:top w:val="single" w:sz="4" w:space="0" w:color="auto"/>
         <w:left w:val="single" w:sz="4" w:space="0" w:color="auto"/>
@@ -7975,369 +8047,6 @@
         <w:insideH w:val="single" w:sz="4" w:space="0" w:color="auto"/>
         <w:insideV w:val="single" w:sz="4" w:space="0" w:color="auto"/>
       </w:tblBorders>
-      <w:tblCellMar>
-        <w:top w:w="0" w:type="dxa"/>
-        <w:left w:w="108" w:type="dxa"/>
-        <w:bottom w:w="0" w:type="dxa"/>
-        <w:right w:w="108" w:type="dxa"/>
-      </w:tblCellMar>
-    </w:tblPr>
-  </w:style>
-  <w:style w:type="paragraph" w:styleId="ListParagraph">
-    <w:name w:val="List Paragraph"/>
-    <w:basedOn w:val="Normal"/>
-    <w:uiPriority w:val="34"/>
-    <w:qFormat/>
-    <w:rsid w:val="00202320"/>
-    <w:pPr>
-      <w:ind w:left="720"/>
-      <w:contextualSpacing/>
-    </w:pPr>
-  </w:style>
-</w:styles>
-</file>
-
-<file path=word/stylesWithEffects.xml><?xml version="1.0" encoding="utf-8"?>
-<w:styles xmlns:wpc="http://schemas.microsoft.com/office/word/2010/wordprocessingCanvas" xmlns:mc="http://schemas.openxmlformats.org/markup-compatibility/2006" xmlns:o="urn:schemas-microsoft-com:office:office" xmlns:r="http://schemas.openxmlformats.org/officeDocument/2006/relationships" xmlns:m="http://schemas.openxmlformats.org/officeDocument/2006/math" xmlns:v="urn:schemas-microsoft-com:vml" xmlns:wp14="http://schemas.microsoft.com/office/word/2010/wordprocessingDrawing" xmlns:wp="http://schemas.openxmlformats.org/drawingml/2006/wordprocessingDrawing" xmlns:w10="urn:schemas-microsoft-com:office:word" xmlns:w="http://schemas.openxmlformats.org/wordprocessingml/2006/main" xmlns:w14="http://schemas.microsoft.com/office/word/2010/wordml" xmlns:wpg="http://schemas.microsoft.com/office/word/2010/wordprocessingGroup" xmlns:wpi="http://schemas.microsoft.com/office/word/2010/wordprocessingInk" xmlns:wne="http://schemas.microsoft.com/office/word/2006/wordml" xmlns:wps="http://schemas.microsoft.com/office/word/2010/wordprocessingShape" mc:Ignorable="w14 wp14">
-  <w:docDefaults>
-    <w:rPrDefault>
-      <w:rPr>
-        <w:rFonts w:ascii="Times New Roman" w:eastAsia="Times New Roman" w:hAnsi="Times New Roman" w:cs="Times New Roman"/>
-        <w:lang w:val="en-US" w:eastAsia="en-US" w:bidi="ar-SA"/>
-      </w:rPr>
-    </w:rPrDefault>
-    <w:pPrDefault/>
-  </w:docDefaults>
-  <w:latentStyles w:defLockedState="0" w:defUIPriority="99" w:defSemiHidden="1" w:defUnhideWhenUsed="1" w:defQFormat="0" w:count="267">
-    <w:lsdException w:name="Normal" w:semiHidden="0" w:uiPriority="0" w:unhideWhenUsed="0" w:qFormat="1"/>
-    <w:lsdException w:name="heading 1" w:semiHidden="0" w:uiPriority="9" w:unhideWhenUsed="0" w:qFormat="1"/>
-    <w:lsdException w:name="heading 2" w:uiPriority="9" w:qFormat="1"/>
-    <w:lsdException w:name="heading 3" w:uiPriority="9" w:qFormat="1"/>
-    <w:lsdException w:name="heading 4" w:uiPriority="9" w:qFormat="1"/>
-    <w:lsdException w:name="heading 5" w:uiPriority="9" w:qFormat="1"/>
-    <w:lsdException w:name="heading 6" w:uiPriority="9" w:qFormat="1"/>
-    <w:lsdException w:name="heading 7" w:uiPriority="9" w:qFormat="1"/>
-    <w:lsdException w:name="heading 8" w:uiPriority="9" w:qFormat="1"/>
-    <w:lsdException w:name="heading 9" w:uiPriority="9" w:qFormat="1"/>
-    <w:lsdException w:name="toc 1" w:uiPriority="39"/>
-    <w:lsdException w:name="toc 2" w:uiPriority="39"/>
-    <w:lsdException w:name="toc 3" w:uiPriority="39"/>
-    <w:lsdException w:name="toc 4" w:uiPriority="39"/>
-    <w:lsdException w:name="toc 5" w:uiPriority="39"/>
-    <w:lsdException w:name="toc 6" w:uiPriority="39"/>
-    <w:lsdException w:name="toc 7" w:uiPriority="39"/>
-    <w:lsdException w:name="toc 8" w:uiPriority="39"/>
-    <w:lsdException w:name="toc 9" w:uiPriority="39"/>
-    <w:lsdException w:name="caption" w:uiPriority="35" w:qFormat="1"/>
-    <w:lsdException w:name="Title" w:semiHidden="0" w:uiPriority="10" w:unhideWhenUsed="0" w:qFormat="1"/>
-    <w:lsdException w:name="Default Paragraph Font" w:uiPriority="1"/>
-    <w:lsdException w:name="Subtitle" w:semiHidden="0" w:uiPriority="11" w:unhideWhenUsed="0" w:qFormat="1"/>
-    <w:lsdException w:name="Strong" w:semiHidden="0" w:uiPriority="22" w:unhideWhenUsed="0" w:qFormat="1"/>
-    <w:lsdException w:name="Emphasis" w:semiHidden="0" w:uiPriority="20" w:unhideWhenUsed="0" w:qFormat="1"/>
-    <w:lsdException w:name="Table Grid" w:semiHidden="0" w:uiPriority="59" w:unhideWhenUsed="0"/>
-    <w:lsdException w:name="Placeholder Text" w:unhideWhenUsed="0"/>
-    <w:lsdException w:name="No Spacing" w:semiHidden="0" w:uiPriority="1" w:unhideWhenUsed="0" w:qFormat="1"/>
-    <w:lsdException w:name="Light Shading" w:semiHidden="0" w:uiPriority="60" w:unhideWhenUsed="0"/>
-    <w:lsdException w:name="Light List" w:semiHidden="0" w:uiPriority="61" w:unhideWhenUsed="0"/>
-    <w:lsdException w:name="Light Grid" w:semiHidden="0" w:uiPriority="62" w:unhideWhenUsed="0"/>
-    <w:lsdException w:name="Medium Shading 1" w:semiHidden="0" w:uiPriority="63" w:unhideWhenUsed="0"/>
-    <w:lsdException w:name="Medium Shading 2" w:semiHidden="0" w:uiPriority="64" w:unhideWhenUsed="0"/>
-    <w:lsdException w:name="Medium List 1" w:semiHidden="0" w:uiPriority="65" w:unhideWhenUsed="0"/>
-    <w:lsdException w:name="Medium List 2" w:semiHidden="0" w:uiPriority="66" w:unhideWhenUsed="0"/>
-    <w:lsdException w:name="Medium Grid 1" w:semiHidden="0" w:uiPriority="67" w:unhideWhenUsed="0"/>
-    <w:lsdException w:name="Medium Grid 2" w:semiHidden="0" w:uiPriority="68" w:unhideWhenUsed="0"/>
-    <w:lsdException w:name="Medium Grid 3" w:semiHidden="0" w:uiPriority="69" w:unhideWhenUsed="0"/>
-    <w:lsdException w:name="Dark List" w:semiHidden="0" w:uiPriority="70" w:unhideWhenUsed="0"/>
-    <w:lsdException w:name="Colorful Shading" w:semiHidden="0" w:uiPriority="71" w:unhideWhenUsed="0"/>
-    <w:lsdException w:name="Colorful List" w:semiHidden="0" w:uiPriority="72" w:unhideWhenUsed="0"/>
-    <w:lsdException w:name="Colorful Grid" w:semiHidden="0" w:uiPriority="73" w:unhideWhenUsed="0"/>
-    <w:lsdException w:name="Light Shading Accent 1" w:semiHidden="0" w:uiPriority="60" w:unhideWhenUsed="0"/>
-    <w:lsdException w:name="Light List Accent 1" w:semiHidden="0" w:uiPriority="61" w:unhideWhenUsed="0"/>
-    <w:lsdException w:name="Light Grid Accent 1" w:semiHidden="0" w:uiPriority="62" w:unhideWhenUsed="0"/>
-    <w:lsdException w:name="Medium Shading 1 Accent 1" w:semiHidden="0" w:uiPriority="63" w:unhideWhenUsed="0"/>
-    <w:lsdException w:name="Medium Shading 2 Accent 1" w:semiHidden="0" w:uiPriority="64" w:unhideWhenUsed="0"/>
-    <w:lsdException w:name="Medium List 1 Accent 1" w:semiHidden="0" w:uiPriority="65" w:unhideWhenUsed="0"/>
-    <w:lsdException w:name="Revision" w:unhideWhenUsed="0"/>
-    <w:lsdException w:name="List Paragraph" w:semiHidden="0" w:uiPriority="34" w:unhideWhenUsed="0" w:qFormat="1"/>
-    <w:lsdException w:name="Quote" w:semiHidden="0" w:uiPriority="29" w:unhideWhenUsed="0" w:qFormat="1"/>
-    <w:lsdException w:name="Intense Quote" w:semiHidden="0" w:uiPriority="30" w:unhideWhenUsed="0" w:qFormat="1"/>
-    <w:lsdException w:name="Medium List 2 Accent 1" w:semiHidden="0" w:uiPriority="66" w:unhideWhenUsed="0"/>
-    <w:lsdException w:name="Medium Grid 1 Accent 1" w:semiHidden="0" w:uiPriority="67" w:unhideWhenUsed="0"/>
-    <w:lsdException w:name="Medium Grid 2 Accent 1" w:semiHidden="0" w:uiPriority="68" w:unhideWhenUsed="0"/>
-    <w:lsdException w:name="Medium Grid 3 Accent 1" w:semiHidden="0" w:uiPriority="69" w:unhideWhenUsed="0"/>
-    <w:lsdException w:name="Dark List Accent 1" w:semiHidden="0" w:uiPriority="70" w:unhideWhenUsed="0"/>
-    <w:lsdException w:name="Colorful Shading Accent 1" w:semiHidden="0" w:uiPriority="71" w:unhideWhenUsed="0"/>
-    <w:lsdException w:name="Colorful List Accent 1" w:semiHidden="0" w:uiPriority="72" w:unhideWhenUsed="0"/>
-    <w:lsdException w:name="Colorful Grid Accent 1" w:semiHidden="0" w:uiPriority="73" w:unhideWhenUsed="0"/>
-    <w:lsdException w:name="Light Shading Accent 2" w:semiHidden="0" w:uiPriority="60" w:unhideWhenUsed="0"/>
-    <w:lsdException w:name="Light List Accent 2" w:semiHidden="0" w:uiPriority="61" w:unhideWhenUsed="0"/>
-    <w:lsdException w:name="Light Grid Accent 2" w:semiHidden="0" w:uiPriority="62" w:unhideWhenUsed="0"/>
-    <w:lsdException w:name="Medium Shading 1 Accent 2" w:semiHidden="0" w:uiPriority="63" w:unhideWhenUsed="0"/>
-    <w:lsdException w:name="Medium Shading 2 Accent 2" w:semiHidden="0" w:uiPriority="64" w:unhideWhenUsed="0"/>
-    <w:lsdException w:name="Medium List 1 Accent 2" w:semiHidden="0" w:uiPriority="65" w:unhideWhenUsed="0"/>
-    <w:lsdException w:name="Medium List 2 Accent 2" w:semiHidden="0" w:uiPriority="66" w:unhideWhenUsed="0"/>
-    <w:lsdException w:name="Medium Grid 1 Accent 2" w:semiHidden="0" w:uiPriority="67" w:unhideWhenUsed="0"/>
-    <w:lsdException w:name="Medium Grid 2 Accent 2" w:semiHidden="0" w:uiPriority="68" w:unhideWhenUsed="0"/>
-    <w:lsdException w:name="Medium Grid 3 Accent 2" w:semiHidden="0" w:uiPriority="69" w:unhideWhenUsed="0"/>
-    <w:lsdException w:name="Dark List Accent 2" w:semiHidden="0" w:uiPriority="70" w:unhideWhenUsed="0"/>
-    <w:lsdException w:name="Colorful Shading Accent 2" w:semiHidden="0" w:uiPriority="71" w:unhideWhenUsed="0"/>
-    <w:lsdException w:name="Colorful List Accent 2" w:semiHidden="0" w:uiPriority="72" w:unhideWhenUsed="0"/>
-    <w:lsdException w:name="Colorful Grid Accent 2" w:semiHidden="0" w:uiPriority="73" w:unhideWhenUsed="0"/>
-    <w:lsdException w:name="Light Shading Accent 3" w:semiHidden="0" w:uiPriority="60" w:unhideWhenUsed="0"/>
-    <w:lsdException w:name="Light List Accent 3" w:semiHidden="0" w:uiPriority="61" w:unhideWhenUsed="0"/>
-    <w:lsdException w:name="Light Grid Accent 3" w:semiHidden="0" w:uiPriority="62" w:unhideWhenUsed="0"/>
-    <w:lsdException w:name="Medium Shading 1 Accent 3" w:semiHidden="0" w:uiPriority="63" w:unhideWhenUsed="0"/>
-    <w:lsdException w:name="Medium Shading 2 Accent 3" w:semiHidden="0" w:uiPriority="64" w:unhideWhenUsed="0"/>
-    <w:lsdException w:name="Medium List 1 Accent 3" w:semiHidden="0" w:uiPriority="65" w:unhideWhenUsed="0"/>
-    <w:lsdException w:name="Medium List 2 Accent 3" w:semiHidden="0" w:uiPriority="66" w:unhideWhenUsed="0"/>
-    <w:lsdException w:name="Medium Grid 1 Accent 3" w:semiHidden="0" w:uiPriority="67" w:unhideWhenUsed="0"/>
-    <w:lsdException w:name="Medium Grid 2 Accent 3" w:semiHidden="0" w:uiPriority="68" w:unhideWhenUsed="0"/>
-    <w:lsdException w:name="Medium Grid 3 Accent 3" w:semiHidden="0" w:uiPriority="69" w:unhideWhenUsed="0"/>
-    <w:lsdException w:name="Dark List Accent 3" w:semiHidden="0" w:uiPriority="70" w:unhideWhenUsed="0"/>
-    <w:lsdException w:name="Colorful Shading Accent 3" w:semiHidden="0" w:uiPriority="71" w:unhideWhenUsed="0"/>
-    <w:lsdException w:name="Colorful List Accent 3" w:semiHidden="0" w:uiPriority="72" w:unhideWhenUsed="0"/>
-    <w:lsdException w:name="Colorful Grid Accent 3" w:semiHidden="0" w:uiPriority="73" w:unhideWhenUsed="0"/>
-    <w:lsdException w:name="Light Shading Accent 4" w:semiHidden="0" w:uiPriority="60" w:unhideWhenUsed="0"/>
-    <w:lsdException w:name="Light List Accent 4" w:semiHidden="0" w:uiPriority="61" w:unhideWhenUsed="0"/>
-    <w:lsdException w:name="Light Grid Accent 4" w:semiHidden="0" w:uiPriority="62" w:unhideWhenUsed="0"/>
-    <w:lsdException w:name="Medium Shading 1 Accent 4" w:semiHidden="0" w:uiPriority="63" w:unhideWhenUsed="0"/>
-    <w:lsdException w:name="Medium Shading 2 Accent 4" w:semiHidden="0" w:uiPriority="64" w:unhideWhenUsed="0"/>
-    <w:lsdException w:name="Medium List 1 Accent 4" w:semiHidden="0" w:uiPriority="65" w:unhideWhenUsed="0"/>
-    <w:lsdException w:name="Medium List 2 Accent 4" w:semiHidden="0" w:uiPriority="66" w:unhideWhenUsed="0"/>
-    <w:lsdException w:name="Medium Grid 1 Accent 4" w:semiHidden="0" w:uiPriority="67" w:unhideWhenUsed="0"/>
-    <w:lsdException w:name="Medium Grid 2 Accent 4" w:semiHidden="0" w:uiPriority="68" w:unhideWhenUsed="0"/>
-    <w:lsdException w:name="Medium Grid 3 Accent 4" w:semiHidden="0" w:uiPriority="69" w:unhideWhenUsed="0"/>
-    <w:lsdException w:name="Dark List Accent 4" w:semiHidden="0" w:uiPriority="70" w:unhideWhenUsed="0"/>
-    <w:lsdException w:name="Colorful Shading Accent 4" w:semiHidden="0" w:uiPriority="71" w:unhideWhenUsed="0"/>
-    <w:lsdException w:name="Colorful List Accent 4" w:semiHidden="0" w:uiPriority="72" w:unhideWhenUsed="0"/>
-    <w:lsdException w:name="Colorful Grid Accent 4" w:semiHidden="0" w:uiPriority="73" w:unhideWhenUsed="0"/>
-    <w:lsdException w:name="Light Shading Accent 5" w:semiHidden="0" w:uiPriority="60" w:unhideWhenUsed="0"/>
-    <w:lsdException w:name="Light List Accent 5" w:semiHidden="0" w:uiPriority="61" w:unhideWhenUsed="0"/>
-    <w:lsdException w:name="Light Grid Accent 5" w:semiHidden="0" w:uiPriority="62" w:unhideWhenUsed="0"/>
-    <w:lsdException w:name="Medium Shading 1 Accent 5" w:semiHidden="0" w:uiPriority="63" w:unhideWhenUsed="0"/>
-    <w:lsdException w:name="Medium Shading 2 Accent 5" w:semiHidden="0" w:uiPriority="64" w:unhideWhenUsed="0"/>
-    <w:lsdException w:name="Medium List 1 Accent 5" w:semiHidden="0" w:uiPriority="65" w:unhideWhenUsed="0"/>
-    <w:lsdException w:name="Medium List 2 Accent 5" w:semiHidden="0" w:uiPriority="66" w:unhideWhenUsed="0"/>
-    <w:lsdException w:name="Medium Grid 1 Accent 5" w:semiHidden="0" w:uiPriority="67" w:unhideWhenUsed="0"/>
-    <w:lsdException w:name="Medium Grid 2 Accent 5" w:semiHidden="0" w:uiPriority="68" w:unhideWhenUsed="0"/>
-    <w:lsdException w:name="Medium Grid 3 Accent 5" w:semiHidden="0" w:uiPriority="69" w:unhideWhenUsed="0"/>
-    <w:lsdException w:name="Dark List Accent 5" w:semiHidden="0" w:uiPriority="70" w:unhideWhenUsed="0"/>
-    <w:lsdException w:name="Colorful Shading Accent 5" w:semiHidden="0" w:uiPriority="71" w:unhideWhenUsed="0"/>
-    <w:lsdException w:name="Colorful List Accent 5" w:semiHidden="0" w:uiPriority="72" w:unhideWhenUsed="0"/>
-    <w:lsdException w:name="Colorful Grid Accent 5" w:semiHidden="0" w:uiPriority="73" w:unhideWhenUsed="0"/>
-    <w:lsdException w:name="Light Shading Accent 6" w:semiHidden="0" w:uiPriority="60" w:unhideWhenUsed="0"/>
-    <w:lsdException w:name="Light List Accent 6" w:semiHidden="0" w:uiPriority="61" w:unhideWhenUsed="0"/>
-    <w:lsdException w:name="Light Grid Accent 6" w:semiHidden="0" w:uiPriority="62" w:unhideWhenUsed="0"/>
-    <w:lsdException w:name="Medium Shading 1 Accent 6" w:semiHidden="0" w:uiPriority="63" w:unhideWhenUsed="0"/>
-    <w:lsdException w:name="Medium Shading 2 Accent 6" w:semiHidden="0" w:uiPriority="64" w:unhideWhenUsed="0"/>
-    <w:lsdException w:name="Medium List 1 Accent 6" w:semiHidden="0" w:uiPriority="65" w:unhideWhenUsed="0"/>
-    <w:lsdException w:name="Medium List 2 Accent 6" w:semiHidden="0" w:uiPriority="66" w:unhideWhenUsed="0"/>
-    <w:lsdException w:name="Medium Grid 1 Accent 6" w:semiHidden="0" w:uiPriority="67" w:unhideWhenUsed="0"/>
-    <w:lsdException w:name="Medium Grid 2 Accent 6" w:semiHidden="0" w:uiPriority="68" w:unhideWhenUsed="0"/>
-    <w:lsdException w:name="Medium Grid 3 Accent 6" w:semiHidden="0" w:uiPriority="69" w:unhideWhenUsed="0"/>
-    <w:lsdException w:name="Dark List Accent 6" w:semiHidden="0" w:uiPriority="70" w:unhideWhenUsed="0"/>
-    <w:lsdException w:name="Colorful Shading Accent 6" w:semiHidden="0" w:uiPriority="71" w:unhideWhenUsed="0"/>
-    <w:lsdException w:name="Colorful List Accent 6" w:semiHidden="0" w:uiPriority="72" w:unhideWhenUsed="0"/>
-    <w:lsdException w:name="Colorful Grid Accent 6" w:semiHidden="0" w:uiPriority="73" w:unhideWhenUsed="0"/>
-    <w:lsdException w:name="Subtle Emphasis" w:semiHidden="0" w:uiPriority="19" w:unhideWhenUsed="0" w:qFormat="1"/>
-    <w:lsdException w:name="Intense Emphasis" w:semiHidden="0" w:uiPriority="21" w:unhideWhenUsed="0" w:qFormat="1"/>
-    <w:lsdException w:name="Subtle Reference" w:semiHidden="0" w:uiPriority="31" w:unhideWhenUsed="0" w:qFormat="1"/>
-    <w:lsdException w:name="Intense Reference" w:semiHidden="0" w:uiPriority="32" w:unhideWhenUsed="0" w:qFormat="1"/>
-    <w:lsdException w:name="Book Title" w:semiHidden="0" w:uiPriority="33" w:unhideWhenUsed="0" w:qFormat="1"/>
-    <w:lsdException w:name="Bibliography" w:uiPriority="37"/>
-    <w:lsdException w:name="TOC Heading" w:uiPriority="39" w:qFormat="1"/>
-  </w:latentStyles>
-  <w:style w:type="paragraph" w:default="1" w:styleId="Normal">
-    <w:name w:val="Normal"/>
-    <w:qFormat/>
-    <w:rsid w:val="00105549"/>
-  </w:style>
-  <w:style w:type="character" w:default="1" w:styleId="DefaultParagraphFont">
-    <w:name w:val="Default Paragraph Font"/>
-    <w:uiPriority w:val="1"/>
-    <w:semiHidden/>
-    <w:unhideWhenUsed/>
-  </w:style>
-  <w:style w:type="table" w:default="1" w:styleId="TableNormal">
-    <w:name w:val="Normal Table"/>
-    <w:uiPriority w:val="99"/>
-    <w:semiHidden/>
-    <w:unhideWhenUsed/>
-    <w:tblPr>
-      <w:tblInd w:w="0" w:type="dxa"/>
-      <w:tblCellMar>
-        <w:top w:w="0" w:type="dxa"/>
-        <w:left w:w="108" w:type="dxa"/>
-        <w:bottom w:w="0" w:type="dxa"/>
-        <w:right w:w="108" w:type="dxa"/>
-      </w:tblCellMar>
-    </w:tblPr>
-  </w:style>
-  <w:style w:type="numbering" w:default="1" w:styleId="NoList">
-    <w:name w:val="No List"/>
-    <w:uiPriority w:val="99"/>
-    <w:semiHidden/>
-    <w:unhideWhenUsed/>
-  </w:style>
-  <w:style w:type="paragraph" w:styleId="Title">
-    <w:name w:val="Title"/>
-    <w:basedOn w:val="Normal"/>
-    <w:qFormat/>
-    <w:rsid w:val="00105549"/>
-    <w:pPr>
-      <w:jc w:val="center"/>
-    </w:pPr>
-    <w:rPr>
-      <w:b/>
-      <w:sz w:val="24"/>
-    </w:rPr>
-  </w:style>
-  <w:style w:type="paragraph" w:styleId="BodyText">
-    <w:name w:val="Body Text"/>
-    <w:basedOn w:val="Normal"/>
-    <w:rsid w:val="00E33D1B"/>
-    <w:rPr>
-      <w:b/>
-    </w:rPr>
-  </w:style>
-  <w:style w:type="character" w:styleId="Hyperlink">
-    <w:name w:val="Hyperlink"/>
-    <w:rsid w:val="00232E3B"/>
-    <w:rPr>
-      <w:color w:val="0000FF"/>
-      <w:u w:val="single"/>
-    </w:rPr>
-  </w:style>
-  <w:style w:type="paragraph" w:styleId="Header">
-    <w:name w:val="header"/>
-    <w:basedOn w:val="Normal"/>
-    <w:rsid w:val="00E91DF7"/>
-    <w:pPr>
-      <w:tabs>
-        <w:tab w:val="center" w:pos="4320"/>
-        <w:tab w:val="right" w:pos="8640"/>
-      </w:tabs>
-    </w:pPr>
-  </w:style>
-  <w:style w:type="paragraph" w:styleId="Footer">
-    <w:name w:val="footer"/>
-    <w:basedOn w:val="Normal"/>
-    <w:link w:val="FooterChar"/>
-    <w:uiPriority w:val="99"/>
-    <w:rsid w:val="00E91DF7"/>
-    <w:pPr>
-      <w:tabs>
-        <w:tab w:val="center" w:pos="4320"/>
-        <w:tab w:val="right" w:pos="8640"/>
-      </w:tabs>
-    </w:pPr>
-  </w:style>
-  <w:style w:type="paragraph" w:styleId="BalloonText">
-    <w:name w:val="Balloon Text"/>
-    <w:basedOn w:val="Normal"/>
-    <w:semiHidden/>
-    <w:rsid w:val="00142983"/>
-    <w:rPr>
-      <w:rFonts w:ascii="Tahoma" w:hAnsi="Tahoma" w:cs="Tahoma"/>
-      <w:sz w:val="16"/>
-      <w:szCs w:val="16"/>
-    </w:rPr>
-  </w:style>
-  <w:style w:type="character" w:styleId="CommentReference">
-    <w:name w:val="annotation reference"/>
-    <w:basedOn w:val="DefaultParagraphFont"/>
-    <w:uiPriority w:val="99"/>
-    <w:semiHidden/>
-    <w:unhideWhenUsed/>
-    <w:rsid w:val="000775E4"/>
-    <w:rPr>
-      <w:sz w:val="18"/>
-      <w:szCs w:val="18"/>
-    </w:rPr>
-  </w:style>
-  <w:style w:type="paragraph" w:styleId="CommentText">
-    <w:name w:val="annotation text"/>
-    <w:basedOn w:val="Normal"/>
-    <w:link w:val="CommentTextChar"/>
-    <w:uiPriority w:val="99"/>
-    <w:semiHidden/>
-    <w:unhideWhenUsed/>
-    <w:rsid w:val="000775E4"/>
-    <w:rPr>
-      <w:sz w:val="24"/>
-      <w:szCs w:val="24"/>
-    </w:rPr>
-  </w:style>
-  <w:style w:type="character" w:customStyle="1" w:styleId="CommentTextChar">
-    <w:name w:val="Comment Text Char"/>
-    <w:basedOn w:val="DefaultParagraphFont"/>
-    <w:link w:val="CommentText"/>
-    <w:uiPriority w:val="99"/>
-    <w:semiHidden/>
-    <w:rsid w:val="000775E4"/>
-    <w:rPr>
-      <w:sz w:val="24"/>
-      <w:szCs w:val="24"/>
-    </w:rPr>
-  </w:style>
-  <w:style w:type="paragraph" w:styleId="CommentSubject">
-    <w:name w:val="annotation subject"/>
-    <w:basedOn w:val="CommentText"/>
-    <w:next w:val="CommentText"/>
-    <w:link w:val="CommentSubjectChar"/>
-    <w:uiPriority w:val="99"/>
-    <w:semiHidden/>
-    <w:unhideWhenUsed/>
-    <w:rsid w:val="000775E4"/>
-    <w:rPr>
-      <w:b/>
-      <w:bCs/>
-      <w:sz w:val="20"/>
-      <w:szCs w:val="20"/>
-    </w:rPr>
-  </w:style>
-  <w:style w:type="character" w:customStyle="1" w:styleId="CommentSubjectChar">
-    <w:name w:val="Comment Subject Char"/>
-    <w:basedOn w:val="CommentTextChar"/>
-    <w:link w:val="CommentSubject"/>
-    <w:uiPriority w:val="99"/>
-    <w:semiHidden/>
-    <w:rsid w:val="000775E4"/>
-    <w:rPr>
-      <w:b/>
-      <w:bCs/>
-      <w:sz w:val="24"/>
-      <w:szCs w:val="24"/>
-    </w:rPr>
-  </w:style>
-  <w:style w:type="character" w:customStyle="1" w:styleId="FooterChar">
-    <w:name w:val="Footer Char"/>
-    <w:basedOn w:val="DefaultParagraphFont"/>
-    <w:link w:val="Footer"/>
-    <w:uiPriority w:val="99"/>
-    <w:rsid w:val="009B2012"/>
-  </w:style>
-  <w:style w:type="table" w:styleId="TableGrid">
-    <w:name w:val="Table Grid"/>
-    <w:basedOn w:val="TableNormal"/>
-    <w:uiPriority w:val="59"/>
-    <w:rsid w:val="005828D0"/>
-    <w:tblPr>
-      <w:tblInd w:w="0" w:type="dxa"/>
-      <w:tblBorders>
-        <w:top w:val="single" w:sz="4" w:space="0" w:color="auto"/>
-        <w:left w:val="single" w:sz="4" w:space="0" w:color="auto"/>
-        <w:bottom w:val="single" w:sz="4" w:space="0" w:color="auto"/>
-        <w:right w:val="single" w:sz="4" w:space="0" w:color="auto"/>
-        <w:insideH w:val="single" w:sz="4" w:space="0" w:color="auto"/>
-        <w:insideV w:val="single" w:sz="4" w:space="0" w:color="auto"/>
-      </w:tblBorders>
-      <w:tblCellMar>
-        <w:top w:w="0" w:type="dxa"/>
-        <w:left w:w="108" w:type="dxa"/>
-        <w:bottom w:w="0" w:type="dxa"/>
-        <w:right w:w="108" w:type="dxa"/>
-      </w:tblCellMar>
     </w:tblPr>
   </w:style>
   <w:style w:type="paragraph" w:styleId="ListParagraph">
@@ -8642,7 +8351,7 @@
 </file>
 
 <file path=customXml/itemProps1.xml><?xml version="1.0" encoding="utf-8"?>
-<ds:datastoreItem xmlns:ds="http://schemas.openxmlformats.org/officeDocument/2006/customXml" ds:itemID="{D9E6CB78-20D4-43CB-8BBF-2D6987EE6292}">
+<ds:datastoreItem xmlns:ds="http://schemas.openxmlformats.org/officeDocument/2006/customXml" ds:itemID="{092E46A2-F858-49BF-AF46-15B9B420E301}">
   <ds:schemaRefs>
     <ds:schemaRef ds:uri="http://schemas.openxmlformats.org/officeDocument/2006/bibliography"/>
   </ds:schemaRefs>

</xml_diff>